<commit_message>
Session 3 from Part 1 to Part 7
</commit_message>
<xml_diff>
--- a/Notes/MVC 03.docx
+++ b/Notes/MVC 03.docx
@@ -86,16 +86,7 @@
           <w:sz w:val="28"/>
           <w:szCs w:val="28"/>
         </w:rPr>
-        <w:t>monolithic architecture</w:t>
-      </w:r>
-      <w:r>
-        <w:rPr>
-          <w:rFonts w:ascii="Book Antiqua" w:hAnsi="Book Antiqua"/>
-          <w:color w:val="C00000"/>
-          <w:sz w:val="28"/>
-          <w:szCs w:val="28"/>
-        </w:rPr>
-        <w:t xml:space="preserve">: the project is divided modules or services in the same project /or solution /or system </w:t>
+        <w:t xml:space="preserve">monolithic architecture: the project is divided modules or services in the same project /or solution /or system </w:t>
       </w:r>
       <w:r>
         <w:rPr>
@@ -162,31 +153,7 @@
           <w:szCs w:val="32"/>
           <w:u w:val="dotDash"/>
         </w:rPr>
-        <w:t xml:space="preserve">3 Layers </w:t>
-      </w:r>
-      <w:r>
-        <w:rPr>
-          <w:rFonts w:ascii="Book Antiqua" w:hAnsi="Book Antiqua"/>
-          <w:b/>
-          <w:bCs/>
-          <w:color w:val="C00000"/>
-          <w:sz w:val="32"/>
-          <w:szCs w:val="32"/>
-          <w:u w:val="dotDash"/>
-        </w:rPr>
-        <w:t>Architecture Pattern</w:t>
-      </w:r>
-      <w:r>
-        <w:rPr>
-          <w:rFonts w:ascii="Book Antiqua" w:hAnsi="Book Antiqua"/>
-          <w:b/>
-          <w:bCs/>
-          <w:color w:val="C00000"/>
-          <w:sz w:val="32"/>
-          <w:szCs w:val="32"/>
-          <w:u w:val="dotDash"/>
-        </w:rPr>
-        <w:t>:</w:t>
+        <w:t>3 Layers Architecture Pattern:</w:t>
       </w:r>
     </w:p>
     <w:p>
@@ -227,7 +194,7 @@
             <v:path o:extrusionok="f" gradientshapeok="t" o:connecttype="rect"/>
             <o:lock v:ext="edit" aspectratio="t"/>
           </v:shapetype>
-          <v:shape id="_x0000_i1025" type="#_x0000_t75" style="width:223.5pt;height:136.5pt">
+          <v:shape id="_x0000_i1025" type="#_x0000_t75" style="width:223.45pt;height:136.55pt">
             <v:imagedata r:id="rId5" o:title="ScreenShot_21-Mar-24_10_40_37_AM"/>
           </v:shape>
         </w:pict>
@@ -312,8 +279,6 @@
       <w:pPr>
         <w:rPr>
           <w:rFonts w:ascii="Book Antiqua" w:hAnsi="Book Antiqua"/>
-          <w:b/>
-          <w:bCs/>
           <w:color w:val="C00000"/>
           <w:sz w:val="32"/>
           <w:szCs w:val="32"/>
@@ -336,7 +301,7 @@
           <w:szCs w:val="32"/>
         </w:rPr>
         <w:pict>
-          <v:shape id="_x0000_i1033" type="#_x0000_t75" style="width:224.6pt;height:101pt">
+          <v:shape id="_x0000_i1026" type="#_x0000_t75" style="width:224.85pt;height:101.2pt">
             <v:imagedata r:id="rId6" o:title="ScreenShot_21-Mar-24_3_28_54_PM"/>
           </v:shape>
         </w:pict>
@@ -358,7 +323,7 @@
           <w:szCs w:val="32"/>
         </w:rPr>
         <w:pict>
-          <v:shape id="_x0000_i1034" type="#_x0000_t75" style="width:214.95pt;height:117.15pt">
+          <v:shape id="_x0000_i1027" type="#_x0000_t75" style="width:214.65pt;height:116.85pt">
             <v:imagedata r:id="rId7" o:title="ScreenShot_21-Mar-24_3_29_05_PM"/>
           </v:shape>
         </w:pict>
@@ -372,8 +337,6 @@
         </w:rPr>
         <w:t xml:space="preserve"> then build the solution so that the changes in packages takes place </w:t>
       </w:r>
-      <w:bookmarkStart w:id="0" w:name="_GoBack"/>
-      <w:bookmarkEnd w:id="0"/>
       <w:r>
         <w:rPr>
           <w:rFonts w:ascii="Book Antiqua" w:hAnsi="Book Antiqua"/>
@@ -382,10 +345,49 @@
           <w:szCs w:val="32"/>
         </w:rPr>
         <w:pict>
-          <v:shape id="_x0000_i1037" type="#_x0000_t75" style="width:290.15pt;height:23.65pt">
+          <v:shape id="_x0000_i1028" type="#_x0000_t75" style="width:290.05pt;height:23.75pt">
             <v:imagedata r:id="rId8" o:title="ScreenShot_21-Mar-24_3_29_21_PM"/>
           </v:shape>
         </w:pict>
+      </w:r>
+    </w:p>
+    <w:p>
+      <w:pPr>
+        <w:rPr>
+          <w:rFonts w:ascii="Book Antiqua" w:hAnsi="Book Antiqua"/>
+          <w:b/>
+          <w:bCs/>
+          <w:color w:val="C00000"/>
+          <w:sz w:val="32"/>
+          <w:szCs w:val="32"/>
+        </w:rPr>
+      </w:pPr>
+      <w:r>
+        <w:rPr>
+          <w:rFonts w:ascii="Book Antiqua" w:hAnsi="Book Antiqua"/>
+          <w:color w:val="C00000"/>
+          <w:sz w:val="32"/>
+          <w:szCs w:val="32"/>
+        </w:rPr>
+        <w:t xml:space="preserve">We are going to divide our project as modules </w:t>
+      </w:r>
+      <w:r>
+        <w:rPr>
+          <w:rFonts w:ascii="Book Antiqua" w:hAnsi="Book Antiqua"/>
+          <w:color w:val="C00000"/>
+          <w:sz w:val="32"/>
+          <w:szCs w:val="32"/>
+        </w:rPr>
+        <w:sym w:font="Wingdings" w:char="F0E8"/>
+      </w:r>
+      <w:r>
+        <w:rPr>
+          <w:rFonts w:ascii="Book Antiqua" w:hAnsi="Book Antiqua"/>
+          <w:color w:val="C00000"/>
+          <w:sz w:val="32"/>
+          <w:szCs w:val="32"/>
+        </w:rPr>
+        <w:t xml:space="preserve"> start with Department module</w:t>
       </w:r>
     </w:p>
     <w:p>
@@ -427,17 +429,125 @@
           <w:szCs w:val="28"/>
         </w:rPr>
       </w:pPr>
-    </w:p>
-    <w:p>
-      <w:pPr>
-        <w:rPr>
-          <w:rFonts w:ascii="Book Antiqua" w:hAnsi="Book Antiqua"/>
-          <w:color w:val="C00000"/>
-          <w:sz w:val="28"/>
-          <w:szCs w:val="28"/>
-        </w:rPr>
-      </w:pPr>
-      <w:r>
+      <w:r>
+        <w:rPr>
+          <w:rFonts w:ascii="Book Antiqua" w:hAnsi="Book Antiqua"/>
+          <w:color w:val="C00000"/>
+          <w:sz w:val="28"/>
+          <w:szCs w:val="28"/>
+        </w:rPr>
+        <w:t xml:space="preserve">Has 2 folders </w:t>
+      </w:r>
+    </w:p>
+    <w:p>
+      <w:pPr>
+        <w:pStyle w:val="ListParagraph"/>
+        <w:numPr>
+          <w:ilvl w:val="0"/>
+          <w:numId w:val="3"/>
+        </w:numPr>
+        <w:rPr>
+          <w:rFonts w:ascii="Book Antiqua" w:hAnsi="Book Antiqua"/>
+          <w:color w:val="C00000"/>
+          <w:sz w:val="28"/>
+          <w:szCs w:val="28"/>
+        </w:rPr>
+      </w:pPr>
+      <w:proofErr w:type="gramStart"/>
+      <w:r>
+        <w:rPr>
+          <w:rFonts w:ascii="Book Antiqua" w:hAnsi="Book Antiqua"/>
+          <w:color w:val="C00000"/>
+          <w:sz w:val="28"/>
+          <w:szCs w:val="28"/>
+        </w:rPr>
+        <w:t>Data :contains</w:t>
+      </w:r>
+      <w:proofErr w:type="gramEnd"/>
+      <w:r>
+        <w:rPr>
+          <w:rFonts w:ascii="Book Antiqua" w:hAnsi="Book Antiqua"/>
+          <w:color w:val="C00000"/>
+          <w:sz w:val="28"/>
+          <w:szCs w:val="28"/>
+        </w:rPr>
+        <w:t xml:space="preserve">  DbContext class and configuration classes and migrations</w:t>
+      </w:r>
+    </w:p>
+    <w:p>
+      <w:pPr>
+        <w:pStyle w:val="ListParagraph"/>
+        <w:numPr>
+          <w:ilvl w:val="0"/>
+          <w:numId w:val="3"/>
+        </w:numPr>
+        <w:rPr>
+          <w:rFonts w:ascii="Book Antiqua" w:hAnsi="Book Antiqua"/>
+          <w:color w:val="C00000"/>
+          <w:sz w:val="28"/>
+          <w:szCs w:val="28"/>
+        </w:rPr>
+      </w:pPr>
+      <w:r>
+        <w:rPr>
+          <w:rFonts w:ascii="Book Antiqua" w:hAnsi="Book Antiqua"/>
+          <w:color w:val="C00000"/>
+          <w:sz w:val="28"/>
+          <w:szCs w:val="28"/>
+        </w:rPr>
+        <w:t>Models/domains/entities: contains the domain models</w:t>
+      </w:r>
+    </w:p>
+    <w:p>
+      <w:pPr>
+        <w:pStyle w:val="ListParagraph"/>
+        <w:numPr>
+          <w:ilvl w:val="0"/>
+          <w:numId w:val="4"/>
+        </w:numPr>
+        <w:rPr>
+          <w:rFonts w:ascii="Book Antiqua" w:hAnsi="Book Antiqua"/>
+          <w:color w:val="C00000"/>
+          <w:sz w:val="28"/>
+          <w:szCs w:val="28"/>
+        </w:rPr>
+      </w:pPr>
+      <w:r>
+        <w:rPr>
+          <w:rFonts w:ascii="Book Antiqua" w:hAnsi="Book Antiqua"/>
+          <w:color w:val="C00000"/>
+          <w:sz w:val="28"/>
+          <w:szCs w:val="28"/>
+        </w:rPr>
+        <w:lastRenderedPageBreak/>
+        <w:t>Create model Department</w:t>
+      </w:r>
+    </w:p>
+    <w:p>
+      <w:pPr>
+        <w:rPr>
+          <w:rFonts w:ascii="Book Antiqua" w:hAnsi="Book Antiqua"/>
+          <w:color w:val="C00000"/>
+          <w:sz w:val="28"/>
+          <w:szCs w:val="28"/>
+        </w:rPr>
+      </w:pPr>
+      <w:r>
+        <w:rPr>
+          <w:rFonts w:ascii="Book Antiqua" w:hAnsi="Book Antiqua"/>
+          <w:color w:val="C00000"/>
+          <w:sz w:val="28"/>
+          <w:szCs w:val="28"/>
+        </w:rPr>
+        <w:pict>
+          <v:shape id="_x0000_i1029" type="#_x0000_t75" style="width:566.5pt;height:219.4pt">
+            <v:imagedata r:id="rId9" o:title="ScreenShot_21-Mar-24_4_19_15_PM"/>
+          </v:shape>
+        </w:pict>
+      </w:r>
+    </w:p>
+    <w:p>
+      <w:pPr>
         <w:rPr>
           <w:rFonts w:ascii="Book Antiqua" w:hAnsi="Book Antiqua"/>
           <w:b/>
@@ -447,21 +557,8 @@
           <w:szCs w:val="32"/>
           <w:u w:val="dotDash"/>
         </w:rPr>
-        <w:t>DbContext – Dependency Injection:</w:t>
-      </w:r>
-    </w:p>
-    <w:p>
-      <w:pPr>
-        <w:rPr>
-          <w:rFonts w:ascii="Book Antiqua" w:hAnsi="Book Antiqua"/>
-          <w:color w:val="C00000"/>
-          <w:sz w:val="28"/>
-          <w:szCs w:val="28"/>
-        </w:rPr>
-      </w:pPr>
-    </w:p>
-    <w:p>
-      <w:pPr>
+      </w:pPr>
+      <w:r>
         <w:rPr>
           <w:rFonts w:ascii="Book Antiqua" w:hAnsi="Book Antiqua"/>
           <w:b/>
@@ -469,7 +566,23 @@
           <w:color w:val="C00000"/>
           <w:sz w:val="32"/>
           <w:szCs w:val="32"/>
-          <w:u w:val="dotDash"/>
+          <w:u w:val="thick"/>
+        </w:rPr>
+        <w:pict>
+          <v:shape id="_x0000_i1030" type="#_x0000_t75" style="width:224.85pt;height:101.2pt">
+            <v:imagedata r:id="rId10" o:title="ScreenShot_21-Mar-24_4_29_39_PM"/>
+          </v:shape>
+        </w:pict>
+      </w:r>
+    </w:p>
+    <w:p>
+      <w:pPr>
+        <w:rPr>
+          <w:rFonts w:ascii="Book Antiqua" w:hAnsi="Book Antiqua"/>
+          <w:color w:val="C00000"/>
+          <w:sz w:val="32"/>
+          <w:szCs w:val="32"/>
+          <w:u w:val="thick"/>
         </w:rPr>
       </w:pPr>
       <w:r>
@@ -480,20 +593,28 @@
           <w:color w:val="C00000"/>
           <w:sz w:val="32"/>
           <w:szCs w:val="32"/>
-          <w:u w:val="dotDash"/>
-        </w:rPr>
-        <w:t>App Settings – Connection String:</w:t>
-      </w:r>
-    </w:p>
-    <w:p>
-      <w:pPr>
-        <w:rPr>
-          <w:rFonts w:ascii="Book Antiqua" w:hAnsi="Book Antiqua"/>
-          <w:color w:val="C00000"/>
-          <w:sz w:val="28"/>
-          <w:szCs w:val="28"/>
-        </w:rPr>
-      </w:pPr>
+          <w:u w:val="thick"/>
+        </w:rPr>
+        <w:pict>
+          <v:shape id="_x0000_i1051" type="#_x0000_t75" style="width:567.15pt;height:45.5pt">
+            <v:imagedata r:id="rId11" o:title="ScreenShot_21-Mar-24_4_33_40_PM"/>
+          </v:shape>
+        </w:pict>
+      </w:r>
+      <w:r>
+        <w:rPr>
+          <w:rFonts w:ascii="Book Antiqua" w:hAnsi="Book Antiqua"/>
+          <w:color w:val="C00000"/>
+          <w:sz w:val="32"/>
+          <w:szCs w:val="32"/>
+          <w:u w:val="thick"/>
+        </w:rPr>
+        <w:pict>
+          <v:shape id="_x0000_i1050" type="#_x0000_t75" style="width:566.5pt;height:100.55pt">
+            <v:imagedata r:id="rId12" o:title="ScreenShot_21-Mar-24_4_36_55_PM"/>
+          </v:shape>
+        </w:pict>
+      </w:r>
     </w:p>
     <w:p>
       <w:pPr>
@@ -510,6 +631,152 @@
       <w:r>
         <w:rPr>
           <w:rFonts w:ascii="Book Antiqua" w:hAnsi="Book Antiqua"/>
+          <w:color w:val="C00000"/>
+          <w:sz w:val="32"/>
+          <w:szCs w:val="32"/>
+          <w:u w:val="thick"/>
+        </w:rPr>
+        <w:pict>
+          <v:shape id="_x0000_i1052" type="#_x0000_t75" style="width:566.5pt;height:101.9pt">
+            <v:imagedata r:id="rId13" o:title="ScreenShot_21-Mar-24_4_42_30_PM"/>
+          </v:shape>
+        </w:pict>
+      </w:r>
+    </w:p>
+    <w:p>
+      <w:pPr>
+        <w:rPr>
+          <w:rFonts w:ascii="Book Antiqua" w:hAnsi="Book Antiqua"/>
+          <w:color w:val="C00000"/>
+          <w:sz w:val="32"/>
+          <w:szCs w:val="32"/>
+        </w:rPr>
+      </w:pPr>
+      <w:r>
+        <w:rPr>
+          <w:rFonts w:ascii="Book Antiqua" w:hAnsi="Book Antiqua"/>
+          <w:color w:val="C00000"/>
+          <w:sz w:val="32"/>
+          <w:szCs w:val="32"/>
+        </w:rPr>
+        <w:t xml:space="preserve">Applying the configurations in the </w:t>
+      </w:r>
+      <w:r>
+        <w:rPr>
+          <w:rFonts w:ascii="Book Antiqua" w:hAnsi="Book Antiqua"/>
+          <w:color w:val="C00000"/>
+          <w:sz w:val="32"/>
+          <w:szCs w:val="32"/>
+        </w:rPr>
+        <w:t>OnModelCreating</w:t>
+      </w:r>
+      <w:r>
+        <w:rPr>
+          <w:rFonts w:ascii="Book Antiqua" w:hAnsi="Book Antiqua"/>
+          <w:color w:val="C00000"/>
+          <w:sz w:val="32"/>
+          <w:szCs w:val="32"/>
+        </w:rPr>
+        <w:t xml:space="preserve"> </w:t>
+      </w:r>
+      <w:r>
+        <w:rPr>
+          <w:rFonts w:ascii="Book Antiqua" w:hAnsi="Book Antiqua"/>
+          <w:color w:val="C00000"/>
+          <w:sz w:val="32"/>
+          <w:szCs w:val="32"/>
+        </w:rPr>
+        <w:t xml:space="preserve">in the DbContext class </w:t>
+      </w:r>
+    </w:p>
+    <w:p>
+      <w:pPr>
+        <w:pStyle w:val="ListParagraph"/>
+        <w:numPr>
+          <w:ilvl w:val="0"/>
+          <w:numId w:val="4"/>
+        </w:numPr>
+        <w:rPr>
+          <w:rFonts w:ascii="Book Antiqua" w:hAnsi="Book Antiqua"/>
+          <w:color w:val="C00000"/>
+          <w:sz w:val="32"/>
+          <w:szCs w:val="32"/>
+        </w:rPr>
+      </w:pPr>
+      <w:r>
+        <w:rPr>
+          <w:rFonts w:ascii="Book Antiqua" w:hAnsi="Book Antiqua"/>
+          <w:color w:val="C00000"/>
+          <w:sz w:val="32"/>
+          <w:szCs w:val="32"/>
+        </w:rPr>
+        <w:lastRenderedPageBreak/>
+        <w:t xml:space="preserve">Creating the DbContext class in the Data folder directly </w:t>
+      </w:r>
+      <w:r>
+        <w:rPr>
+          <w:rFonts w:ascii="Book Antiqua" w:hAnsi="Book Antiqua"/>
+          <w:color w:val="C00000"/>
+          <w:sz w:val="32"/>
+          <w:szCs w:val="32"/>
+        </w:rPr>
+        <w:pict>
+          <v:shape id="_x0000_i1053" type="#_x0000_t75" style="width:184.1pt;height:61.8pt">
+            <v:imagedata r:id="rId14" o:title="ScreenShot_21-Mar-24_4_47_47_PM"/>
+          </v:shape>
+        </w:pict>
+      </w:r>
+    </w:p>
+    <w:p>
+      <w:pPr>
+        <w:rPr>
+          <w:rFonts w:ascii="Book Antiqua" w:hAnsi="Book Antiqua"/>
+          <w:color w:val="C00000"/>
+          <w:sz w:val="32"/>
+          <w:szCs w:val="32"/>
+        </w:rPr>
+      </w:pPr>
+      <w:r>
+        <w:rPr>
+          <w:rFonts w:ascii="Book Antiqua" w:hAnsi="Book Antiqua"/>
+          <w:color w:val="C00000"/>
+          <w:sz w:val="28"/>
+          <w:szCs w:val="28"/>
+          <w:u w:val="thick"/>
+        </w:rPr>
+        <w:pict>
+          <v:shape id="_x0000_i1054" type="#_x0000_t75" style="width:566.5pt;height:281.2pt">
+            <v:imagedata r:id="rId15" o:title="ScreenShot_21-Mar-24_5_22_05_PM"/>
+          </v:shape>
+        </w:pict>
+      </w:r>
+      <w:r>
+        <w:rPr>
+          <w:rFonts w:ascii="Book Antiqua" w:hAnsi="Book Antiqua"/>
+          <w:color w:val="C00000"/>
+          <w:sz w:val="28"/>
+          <w:szCs w:val="28"/>
+          <w:u w:val="thick"/>
+        </w:rPr>
+        <w:pict>
+          <v:shape id="_x0000_i1055" type="#_x0000_t75" style="width:396pt;height:53pt">
+            <v:imagedata r:id="rId16" o:title="ScreenShot_21-Mar-24_5_18_59_PM"/>
+          </v:shape>
+        </w:pict>
+      </w:r>
+    </w:p>
+    <w:p>
+      <w:pPr>
+        <w:rPr>
+          <w:rFonts w:ascii="Book Antiqua" w:hAnsi="Book Antiqua"/>
+          <w:color w:val="C00000"/>
+          <w:sz w:val="28"/>
+          <w:szCs w:val="28"/>
+        </w:rPr>
+      </w:pPr>
+      <w:r>
+        <w:rPr>
+          <w:rFonts w:ascii="Book Antiqua" w:hAnsi="Book Antiqua"/>
           <w:b/>
           <w:bCs/>
           <w:color w:val="C00000"/>
@@ -517,7 +784,1138 @@
           <w:szCs w:val="32"/>
           <w:u w:val="dotDash"/>
         </w:rPr>
+        <w:t>DbContext – Dependency Injection:</w:t>
+      </w:r>
+    </w:p>
+    <w:p>
+      <w:pPr>
+        <w:rPr>
+          <w:rFonts w:ascii="Book Antiqua" w:hAnsi="Book Antiqua"/>
+          <w:color w:val="C00000"/>
+          <w:sz w:val="28"/>
+          <w:szCs w:val="28"/>
+        </w:rPr>
+      </w:pPr>
+      <w:r>
+        <w:rPr>
+          <w:rFonts w:ascii="Book Antiqua" w:hAnsi="Book Antiqua"/>
+          <w:color w:val="C00000"/>
+          <w:sz w:val="28"/>
+          <w:szCs w:val="28"/>
+        </w:rPr>
+        <w:pict>
+          <v:shape id="_x0000_i1092" type="#_x0000_t75" style="width:487.7pt;height:146.05pt">
+            <v:imagedata r:id="rId17" o:title="ScreenShot_21-Mar-24_6_25_30_PM"/>
+          </v:shape>
+        </w:pict>
+      </w:r>
+    </w:p>
+    <w:p>
+      <w:pPr>
+        <w:rPr>
+          <w:rFonts w:ascii="Book Antiqua" w:hAnsi="Book Antiqua"/>
+          <w:color w:val="C00000"/>
+          <w:sz w:val="28"/>
+          <w:szCs w:val="28"/>
+        </w:rPr>
+      </w:pPr>
+      <w:r>
+        <w:rPr>
+          <w:rFonts w:ascii="Book Antiqua" w:hAnsi="Book Antiqua"/>
+          <w:color w:val="C00000"/>
+          <w:sz w:val="28"/>
+          <w:szCs w:val="28"/>
+        </w:rPr>
+        <w:lastRenderedPageBreak/>
+        <w:t xml:space="preserve">Allow DI for ApplicationDbContext </w:t>
+      </w:r>
+      <w:r>
+        <w:rPr>
+          <w:rFonts w:ascii="Book Antiqua" w:hAnsi="Book Antiqua"/>
+          <w:color w:val="C00000"/>
+          <w:sz w:val="28"/>
+          <w:szCs w:val="28"/>
+        </w:rPr>
+        <w:sym w:font="Wingdings" w:char="F0E8"/>
+      </w:r>
+      <w:r>
+        <w:rPr>
+          <w:rFonts w:ascii="Book Antiqua" w:hAnsi="Book Antiqua"/>
+          <w:color w:val="C00000"/>
+          <w:sz w:val="28"/>
+          <w:szCs w:val="28"/>
+        </w:rPr>
+        <w:t xml:space="preserve"> in the presentation layer </w:t>
+      </w:r>
+      <w:r>
+        <w:rPr>
+          <w:rFonts w:ascii="Book Antiqua" w:hAnsi="Book Antiqua"/>
+          <w:color w:val="C00000"/>
+          <w:sz w:val="28"/>
+          <w:szCs w:val="28"/>
+        </w:rPr>
+        <w:sym w:font="Wingdings" w:char="F0E8"/>
+      </w:r>
+      <w:r>
+        <w:rPr>
+          <w:rFonts w:ascii="Book Antiqua" w:hAnsi="Book Antiqua"/>
+          <w:color w:val="C00000"/>
+          <w:sz w:val="28"/>
+          <w:szCs w:val="28"/>
+        </w:rPr>
+        <w:t xml:space="preserve"> Startup class </w:t>
+      </w:r>
+      <w:r>
+        <w:rPr>
+          <w:rFonts w:ascii="Book Antiqua" w:hAnsi="Book Antiqua"/>
+          <w:color w:val="C00000"/>
+          <w:sz w:val="28"/>
+          <w:szCs w:val="28"/>
+        </w:rPr>
+        <w:sym w:font="Wingdings" w:char="F0E8"/>
+      </w:r>
+      <w:r>
+        <w:rPr>
+          <w:rFonts w:ascii="Book Antiqua" w:hAnsi="Book Antiqua"/>
+          <w:color w:val="C00000"/>
+          <w:sz w:val="28"/>
+          <w:szCs w:val="28"/>
+        </w:rPr>
+        <w:t xml:space="preserve"> </w:t>
+      </w:r>
+      <w:r>
+        <w:rPr>
+          <w:rFonts w:ascii="Book Antiqua" w:hAnsi="Book Antiqua"/>
+          <w:color w:val="C00000"/>
+          <w:sz w:val="28"/>
+          <w:szCs w:val="28"/>
+        </w:rPr>
+        <w:pict>
+          <v:shape id="_x0000_i1100" type="#_x0000_t75" style="width:566.5pt;height:162.35pt">
+            <v:imagedata r:id="rId18" o:title="ScreenShot_21-Mar-24_6_50_26_PM"/>
+          </v:shape>
+        </w:pict>
+      </w:r>
+    </w:p>
+    <w:p>
+      <w:pPr>
+        <w:rPr>
+          <w:rFonts w:ascii="Book Antiqua" w:hAnsi="Book Antiqua"/>
+          <w:color w:val="C00000"/>
+          <w:sz w:val="28"/>
+          <w:szCs w:val="28"/>
+        </w:rPr>
+      </w:pPr>
+      <w:r>
+        <w:rPr>
+          <w:rFonts w:ascii="Book Antiqua" w:hAnsi="Book Antiqua"/>
+          <w:color w:val="C00000"/>
+          <w:sz w:val="28"/>
+          <w:szCs w:val="28"/>
+        </w:rPr>
+        <w:t xml:space="preserve">Remember to make class </w:t>
+      </w:r>
+      <w:r>
+        <w:rPr>
+          <w:rFonts w:ascii="Book Antiqua" w:hAnsi="Book Antiqua"/>
+          <w:color w:val="C00000"/>
+          <w:sz w:val="28"/>
+          <w:szCs w:val="28"/>
+        </w:rPr>
+        <w:t>ApplicationDbContext</w:t>
+      </w:r>
+      <w:r>
+        <w:rPr>
+          <w:rFonts w:ascii="Book Antiqua" w:hAnsi="Book Antiqua"/>
+          <w:color w:val="C00000"/>
+          <w:sz w:val="28"/>
+          <w:szCs w:val="28"/>
+        </w:rPr>
+        <w:t xml:space="preserve"> public so that we can use it in the dependency injection in the Startup class</w:t>
+      </w:r>
+      <w:r>
+        <w:rPr>
+          <w:rFonts w:ascii="Book Antiqua" w:hAnsi="Book Antiqua"/>
+          <w:color w:val="C00000"/>
+          <w:sz w:val="28"/>
+          <w:szCs w:val="28"/>
+        </w:rPr>
+        <w:t xml:space="preserve"> </w:t>
+      </w:r>
+      <w:r>
+        <w:rPr>
+          <w:rFonts w:ascii="Book Antiqua" w:hAnsi="Book Antiqua"/>
+          <w:color w:val="C00000"/>
+          <w:sz w:val="28"/>
+          <w:szCs w:val="28"/>
+        </w:rPr>
+        <w:pict>
+          <v:shape id="_x0000_i1093" type="#_x0000_t75" style="width:215.3pt;height:51.6pt">
+            <v:imagedata r:id="rId19" o:title="ScreenShot_21-Mar-24_6_29_10_PM"/>
+          </v:shape>
+        </w:pict>
+      </w:r>
+      <w:r>
+        <w:rPr>
+          <w:rFonts w:ascii="Book Antiqua" w:hAnsi="Book Antiqua"/>
+          <w:color w:val="C00000"/>
+          <w:sz w:val="28"/>
+          <w:szCs w:val="28"/>
+          <w:u w:val="thick"/>
+        </w:rPr>
+        <w:pict>
+          <v:shape id="_x0000_i1102" type="#_x0000_t75" style="width:459.85pt;height:210.55pt">
+            <v:imagedata r:id="rId20" o:title="ScreenShot_21-Mar-24_6_49_12_PM"/>
+          </v:shape>
+        </w:pict>
+      </w:r>
+    </w:p>
+    <w:p>
+      <w:pPr>
+        <w:rPr>
+          <w:rFonts w:ascii="Book Antiqua" w:hAnsi="Book Antiqua"/>
+          <w:color w:val="C00000"/>
+          <w:sz w:val="28"/>
+          <w:szCs w:val="28"/>
+        </w:rPr>
+      </w:pPr>
+      <w:r>
+        <w:rPr>
+          <w:rFonts w:ascii="Book Antiqua" w:hAnsi="Book Antiqua"/>
+          <w:color w:val="C00000"/>
+          <w:sz w:val="28"/>
+          <w:szCs w:val="28"/>
+          <w:u w:val="thick"/>
+        </w:rPr>
+        <w:pict>
+          <v:shape id="_x0000_i1105" type="#_x0000_t75" style="width:566.5pt;height:162.35pt">
+            <v:imagedata r:id="rId21" o:title="ScreenShot_21-Mar-24_7_16_17_PM"/>
+          </v:shape>
+        </w:pict>
+      </w:r>
+    </w:p>
+    <w:p>
+      <w:pPr>
+        <w:rPr>
+          <w:rFonts w:ascii="Book Antiqua" w:hAnsi="Book Antiqua"/>
+          <w:color w:val="C00000"/>
+          <w:sz w:val="28"/>
+          <w:szCs w:val="28"/>
+        </w:rPr>
+      </w:pPr>
+      <w:r>
+        <w:rPr>
+          <w:rFonts w:ascii="Book Antiqua" w:hAnsi="Book Antiqua"/>
+          <w:noProof/>
+          <w:color w:val="C00000"/>
+          <w:sz w:val="28"/>
+          <w:szCs w:val="28"/>
+          <w:u w:val="thick"/>
+        </w:rPr>
+        <w:lastRenderedPageBreak/>
+        <w:drawing>
+          <wp:inline distT="0" distB="0" distL="0" distR="0">
+            <wp:extent cx="4494530" cy="3977005"/>
+            <wp:effectExtent l="0" t="0" r="1270" b="4445"/>
+            <wp:docPr id="1" name="Picture 1" descr="C:\Users\Randa\AppData\Local\Microsoft\Windows\INetCache\Content.Word\ScreenShot_21-Mar-24_7_15_07_PM.PNG"/>
+            <wp:cNvGraphicFramePr>
+              <a:graphicFrameLocks xmlns:a="http://schemas.openxmlformats.org/drawingml/2006/main" noChangeAspect="1"/>
+            </wp:cNvGraphicFramePr>
+            <a:graphic xmlns:a="http://schemas.openxmlformats.org/drawingml/2006/main">
+              <a:graphicData uri="http://schemas.openxmlformats.org/drawingml/2006/picture">
+                <pic:pic xmlns:pic="http://schemas.openxmlformats.org/drawingml/2006/picture">
+                  <pic:nvPicPr>
+                    <pic:cNvPr id="0" name="Picture 85" descr="C:\Users\Randa\AppData\Local\Microsoft\Windows\INetCache\Content.Word\ScreenShot_21-Mar-24_7_15_07_PM.PNG"/>
+                    <pic:cNvPicPr>
+                      <a:picLocks noChangeAspect="1" noChangeArrowheads="1"/>
+                    </pic:cNvPicPr>
+                  </pic:nvPicPr>
+                  <pic:blipFill>
+                    <a:blip r:embed="rId22">
+                      <a:extLst>
+                        <a:ext uri="{28A0092B-C50C-407E-A947-70E740481C1C}">
+                          <a14:useLocalDpi xmlns:a14="http://schemas.microsoft.com/office/drawing/2010/main" val="0"/>
+                        </a:ext>
+                      </a:extLst>
+                    </a:blip>
+                    <a:srcRect/>
+                    <a:stretch>
+                      <a:fillRect/>
+                    </a:stretch>
+                  </pic:blipFill>
+                  <pic:spPr bwMode="auto">
+                    <a:xfrm>
+                      <a:off x="0" y="0"/>
+                      <a:ext cx="4494530" cy="3977005"/>
+                    </a:xfrm>
+                    <a:prstGeom prst="rect">
+                      <a:avLst/>
+                    </a:prstGeom>
+                    <a:noFill/>
+                    <a:ln>
+                      <a:noFill/>
+                    </a:ln>
+                  </pic:spPr>
+                </pic:pic>
+              </a:graphicData>
+            </a:graphic>
+          </wp:inline>
+        </w:drawing>
+      </w:r>
+      <w:r>
+        <w:rPr>
+          <w:rFonts w:ascii="Book Antiqua" w:hAnsi="Book Antiqua"/>
+          <w:color w:val="C00000"/>
+          <w:sz w:val="28"/>
+          <w:szCs w:val="28"/>
+        </w:rPr>
+        <w:t xml:space="preserve"> </w:t>
+      </w:r>
+    </w:p>
+    <w:p>
+      <w:pPr>
+        <w:pStyle w:val="ListParagraph"/>
+        <w:numPr>
+          <w:ilvl w:val="0"/>
+          <w:numId w:val="5"/>
+        </w:numPr>
+        <w:rPr>
+          <w:rFonts w:ascii="Book Antiqua" w:hAnsi="Book Antiqua"/>
+          <w:color w:val="C00000"/>
+          <w:sz w:val="28"/>
+          <w:szCs w:val="28"/>
+        </w:rPr>
+      </w:pPr>
+      <w:r>
+        <w:rPr>
+          <w:rFonts w:ascii="Book Antiqua" w:hAnsi="Book Antiqua"/>
+          <w:color w:val="C00000"/>
+          <w:sz w:val="28"/>
+          <w:szCs w:val="28"/>
+        </w:rPr>
+        <w:t xml:space="preserve">To change the default values of the parameter send them by name </w:t>
+      </w:r>
+      <w:r>
+        <w:rPr>
+          <w:rFonts w:ascii="Book Antiqua" w:hAnsi="Book Antiqua"/>
+          <w:color w:val="C00000"/>
+          <w:sz w:val="28"/>
+          <w:szCs w:val="28"/>
+        </w:rPr>
+        <w:sym w:font="Wingdings" w:char="F0E8"/>
+      </w:r>
+      <w:r>
+        <w:rPr>
+          <w:rFonts w:ascii="Book Antiqua" w:hAnsi="Book Antiqua"/>
+          <w:color w:val="C00000"/>
+          <w:sz w:val="28"/>
+          <w:szCs w:val="28"/>
+        </w:rPr>
+        <w:t xml:space="preserve"> </w:t>
+      </w:r>
+      <w:r>
+        <w:rPr>
+          <w:rFonts w:ascii="Book Antiqua" w:hAnsi="Book Antiqua"/>
+          <w:color w:val="C00000"/>
+          <w:sz w:val="28"/>
+          <w:szCs w:val="28"/>
+        </w:rPr>
+        <w:pict>
+          <v:shape id="_x0000_i1120" type="#_x0000_t75" style="width:313.8pt;height:99.15pt">
+            <v:imagedata r:id="rId23" o:title="ScreenShot_21-Mar-24_7_21_22_PM"/>
+          </v:shape>
+        </w:pict>
+      </w:r>
+    </w:p>
+    <w:p>
+      <w:pPr>
+        <w:pStyle w:val="ListParagraph"/>
+        <w:numPr>
+          <w:ilvl w:val="0"/>
+          <w:numId w:val="5"/>
+        </w:numPr>
+        <w:autoSpaceDE w:val="0"/>
+        <w:autoSpaceDN w:val="0"/>
+        <w:adjustRightInd w:val="0"/>
+        <w:spacing w:after="0" w:line="240" w:lineRule="auto"/>
+        <w:ind w:left="810"/>
+        <w:rPr>
+          <w:rFonts w:ascii="Book Antiqua" w:hAnsi="Book Antiqua"/>
+          <w:color w:val="C00000"/>
+          <w:sz w:val="28"/>
+          <w:szCs w:val="28"/>
+        </w:rPr>
+      </w:pPr>
+      <w:r>
+        <w:rPr>
+          <w:rFonts w:ascii="Book Antiqua" w:hAnsi="Book Antiqua"/>
+          <w:color w:val="C00000"/>
+          <w:sz w:val="28"/>
+          <w:szCs w:val="28"/>
+        </w:rPr>
+        <w:t>T</w:t>
+      </w:r>
+      <w:r>
+        <w:rPr>
+          <w:rFonts w:ascii="Book Antiqua" w:hAnsi="Book Antiqua"/>
+          <w:color w:val="C00000"/>
+          <w:sz w:val="28"/>
+          <w:szCs w:val="28"/>
+        </w:rPr>
+        <w:t>he 1st parameter action void method DbContextO</w:t>
+      </w:r>
+      <w:r>
+        <w:rPr>
+          <w:rFonts w:ascii="Book Antiqua" w:hAnsi="Book Antiqua"/>
+          <w:color w:val="C00000"/>
+          <w:sz w:val="28"/>
+          <w:szCs w:val="28"/>
+        </w:rPr>
+        <w:t>ptionsBuilder which is in the ApplicationDbContext</w:t>
+      </w:r>
+      <w:r>
+        <w:rPr>
+          <w:rFonts w:ascii="Book Antiqua" w:hAnsi="Book Antiqua"/>
+          <w:color w:val="C00000"/>
+          <w:sz w:val="28"/>
+          <w:szCs w:val="28"/>
+        </w:rPr>
+        <w:t xml:space="preserve"> class in the OnConfiguring method</w:t>
+      </w:r>
+      <w:r>
+        <w:rPr>
+          <w:rFonts w:ascii="Book Antiqua" w:hAnsi="Book Antiqua"/>
+          <w:color w:val="C00000"/>
+          <w:sz w:val="28"/>
+          <w:szCs w:val="28"/>
+        </w:rPr>
+        <w:t xml:space="preserve"> </w:t>
+      </w:r>
+      <w:r>
+        <w:rPr>
+          <w:rFonts w:ascii="Book Antiqua" w:hAnsi="Book Antiqua"/>
+          <w:color w:val="C00000"/>
+          <w:sz w:val="28"/>
+          <w:szCs w:val="28"/>
+        </w:rPr>
+        <w:pict>
+          <v:shape id="_x0000_i1121" type="#_x0000_t75" style="width:512.85pt;height:39.4pt">
+            <v:imagedata r:id="rId24" o:title="ScreenShot_21-Mar-24_7_25_43_PM"/>
+          </v:shape>
+        </w:pict>
+      </w:r>
+      <w:r>
+        <w:rPr>
+          <w:rFonts w:ascii="Book Antiqua" w:hAnsi="Book Antiqua"/>
+          <w:color w:val="C00000"/>
+          <w:sz w:val="28"/>
+          <w:szCs w:val="28"/>
+        </w:rPr>
+        <w:t xml:space="preserve"> </w:t>
+      </w:r>
+      <w:r>
+        <w:rPr>
+          <w:rFonts w:ascii="Book Antiqua" w:hAnsi="Book Antiqua"/>
+          <w:color w:val="C00000"/>
+          <w:sz w:val="28"/>
+          <w:szCs w:val="28"/>
+        </w:rPr>
+        <w:sym w:font="Wingdings" w:char="F0E8"/>
+      </w:r>
+      <w:r>
+        <w:rPr>
+          <w:rFonts w:ascii="Book Antiqua" w:hAnsi="Book Antiqua"/>
+          <w:color w:val="C00000"/>
+          <w:sz w:val="28"/>
+          <w:szCs w:val="28"/>
+        </w:rPr>
+        <w:t xml:space="preserve"> which means we can send the connection string in this method instead of overriding the OnConfiguring method</w:t>
+      </w:r>
+      <w:r>
+        <w:rPr>
+          <w:rFonts w:ascii="Book Antiqua" w:hAnsi="Book Antiqua"/>
+          <w:color w:val="C00000"/>
+          <w:sz w:val="28"/>
+          <w:szCs w:val="28"/>
+        </w:rPr>
+        <w:t xml:space="preserve"> </w:t>
+      </w:r>
+      <w:r>
+        <w:rPr>
+          <w:rFonts w:ascii="Book Antiqua" w:hAnsi="Book Antiqua"/>
+          <w:color w:val="C00000"/>
+          <w:sz w:val="28"/>
+          <w:szCs w:val="28"/>
+        </w:rPr>
+        <w:pict>
+          <v:shape id="_x0000_i1123" type="#_x0000_t75" style="width:522.35pt;height:40.1pt">
+            <v:imagedata r:id="rId25" o:title="ScreenShot_21-Mar-24_7_35_16_PM"/>
+          </v:shape>
+        </w:pict>
+      </w:r>
+    </w:p>
+    <w:p>
+      <w:pPr>
+        <w:pStyle w:val="ListParagraph"/>
+        <w:numPr>
+          <w:ilvl w:val="0"/>
+          <w:numId w:val="5"/>
+        </w:numPr>
+        <w:autoSpaceDE w:val="0"/>
+        <w:autoSpaceDN w:val="0"/>
+        <w:adjustRightInd w:val="0"/>
+        <w:spacing w:after="0" w:line="240" w:lineRule="auto"/>
+        <w:ind w:left="810"/>
+        <w:rPr>
+          <w:rFonts w:ascii="Book Antiqua" w:hAnsi="Book Antiqua"/>
+          <w:color w:val="C00000"/>
+          <w:sz w:val="28"/>
+          <w:szCs w:val="28"/>
+        </w:rPr>
+      </w:pPr>
+      <w:r>
+        <w:rPr>
+          <w:rFonts w:ascii="Book Antiqua" w:hAnsi="Book Antiqua"/>
+          <w:color w:val="C00000"/>
+          <w:sz w:val="28"/>
+          <w:szCs w:val="28"/>
+        </w:rPr>
+        <w:t xml:space="preserve">What happens is when someone needs object from class ApplicationDbContext </w:t>
+      </w:r>
+      <w:r>
+        <w:rPr>
+          <w:rFonts w:ascii="Book Antiqua" w:hAnsi="Book Antiqua"/>
+          <w:color w:val="C00000"/>
+          <w:sz w:val="28"/>
+          <w:szCs w:val="28"/>
+        </w:rPr>
+        <w:sym w:font="Wingdings" w:char="F0E8"/>
+      </w:r>
+      <w:r>
+        <w:rPr>
+          <w:rFonts w:ascii="Book Antiqua" w:hAnsi="Book Antiqua"/>
+          <w:color w:val="C00000"/>
+          <w:sz w:val="28"/>
+          <w:szCs w:val="28"/>
+        </w:rPr>
+        <w:t xml:space="preserve"> CLR will find out we are allowing dependency injection for </w:t>
+      </w:r>
+      <w:r>
+        <w:rPr>
+          <w:rFonts w:ascii="Book Antiqua" w:hAnsi="Book Antiqua"/>
+          <w:color w:val="C00000"/>
+          <w:sz w:val="28"/>
+          <w:szCs w:val="28"/>
+        </w:rPr>
+        <w:t>ApplicationDbContext</w:t>
+      </w:r>
+      <w:r>
+        <w:rPr>
+          <w:rFonts w:ascii="Book Antiqua" w:hAnsi="Book Antiqua"/>
+          <w:color w:val="C00000"/>
+          <w:sz w:val="28"/>
+          <w:szCs w:val="28"/>
+        </w:rPr>
+        <w:t xml:space="preserve"> so CLR will create object from it with Scoped life time [the default, we didn’t change it in the dependency injection AddDbContext method] </w:t>
+      </w:r>
+      <w:r>
+        <w:rPr>
+          <w:rFonts w:ascii="Book Antiqua" w:hAnsi="Book Antiqua"/>
+          <w:color w:val="C00000"/>
+          <w:sz w:val="28"/>
+          <w:szCs w:val="28"/>
+        </w:rPr>
+        <w:sym w:font="Wingdings" w:char="F0E8"/>
+      </w:r>
+      <w:r>
+        <w:rPr>
+          <w:rFonts w:ascii="Book Antiqua" w:hAnsi="Book Antiqua"/>
+          <w:color w:val="C00000"/>
+          <w:sz w:val="28"/>
+          <w:szCs w:val="28"/>
+        </w:rPr>
+        <w:t xml:space="preserve"> creating object from </w:t>
+      </w:r>
+      <w:r>
+        <w:rPr>
+          <w:rFonts w:ascii="Book Antiqua" w:hAnsi="Book Antiqua"/>
+          <w:color w:val="C00000"/>
+          <w:sz w:val="28"/>
+          <w:szCs w:val="28"/>
+        </w:rPr>
+        <w:t>ApplicationDbContext</w:t>
+      </w:r>
+      <w:r>
+        <w:rPr>
+          <w:rFonts w:ascii="Book Antiqua" w:hAnsi="Book Antiqua"/>
+          <w:color w:val="C00000"/>
+          <w:sz w:val="28"/>
+          <w:szCs w:val="28"/>
+        </w:rPr>
+        <w:t xml:space="preserve"> depends on dependency injection from object DbContextOptions[remember the Constructor] which we also allowed its dependency injection service </w:t>
+      </w:r>
+      <w:r>
+        <w:rPr>
+          <w:rFonts w:ascii="Book Antiqua" w:hAnsi="Book Antiqua"/>
+          <w:color w:val="C00000"/>
+          <w:sz w:val="28"/>
+          <w:szCs w:val="28"/>
+        </w:rPr>
+        <w:t>through the same method [</w:t>
+      </w:r>
+      <w:r>
+        <w:rPr>
+          <w:rFonts w:ascii="Book Antiqua" w:hAnsi="Book Antiqua"/>
+          <w:color w:val="C00000"/>
+          <w:sz w:val="28"/>
+          <w:szCs w:val="28"/>
+        </w:rPr>
+        <w:t>AddDbContext]</w:t>
+      </w:r>
+      <w:r>
+        <w:rPr>
+          <w:rFonts w:ascii="Book Antiqua" w:hAnsi="Book Antiqua"/>
+          <w:color w:val="C00000"/>
+          <w:sz w:val="28"/>
+          <w:szCs w:val="28"/>
+        </w:rPr>
+        <w:t xml:space="preserve"> </w:t>
+      </w:r>
+      <w:r>
+        <w:rPr>
+          <w:rFonts w:ascii="Book Antiqua" w:hAnsi="Book Antiqua"/>
+          <w:color w:val="C00000"/>
+          <w:sz w:val="28"/>
+          <w:szCs w:val="28"/>
+        </w:rPr>
+        <w:sym w:font="Wingdings" w:char="F0E8"/>
+      </w:r>
+      <w:r>
+        <w:rPr>
+          <w:rFonts w:ascii="Book Antiqua" w:hAnsi="Book Antiqua"/>
+          <w:color w:val="C00000"/>
+          <w:sz w:val="28"/>
+          <w:szCs w:val="28"/>
+        </w:rPr>
+        <w:t xml:space="preserve"> CLR will create object from class </w:t>
+      </w:r>
+      <w:r>
+        <w:rPr>
+          <w:rFonts w:ascii="Book Antiqua" w:hAnsi="Book Antiqua"/>
+          <w:color w:val="C00000"/>
+          <w:sz w:val="28"/>
+          <w:szCs w:val="28"/>
+        </w:rPr>
+        <w:t>DbContextOptions</w:t>
+      </w:r>
+      <w:r>
+        <w:rPr>
+          <w:rFonts w:ascii="Book Antiqua" w:hAnsi="Book Antiqua"/>
+          <w:color w:val="C00000"/>
+          <w:sz w:val="28"/>
+          <w:szCs w:val="28"/>
+        </w:rPr>
+        <w:t xml:space="preserve"> with lifetime Scoped </w:t>
+      </w:r>
+      <w:r>
+        <w:rPr>
+          <w:rFonts w:ascii="Book Antiqua" w:hAnsi="Book Antiqua"/>
+          <w:color w:val="C00000"/>
+          <w:sz w:val="28"/>
+          <w:szCs w:val="28"/>
+        </w:rPr>
+        <w:sym w:font="Wingdings" w:char="F0E8"/>
+      </w:r>
+      <w:r>
+        <w:rPr>
+          <w:rFonts w:ascii="Book Antiqua" w:hAnsi="Book Antiqua"/>
+          <w:color w:val="C00000"/>
+          <w:sz w:val="28"/>
+          <w:szCs w:val="28"/>
+        </w:rPr>
+        <w:t xml:space="preserve"> and when </w:t>
+      </w:r>
+      <w:r>
+        <w:rPr>
+          <w:rFonts w:ascii="Book Antiqua" w:hAnsi="Book Antiqua"/>
+          <w:color w:val="C00000"/>
+          <w:sz w:val="28"/>
+          <w:szCs w:val="28"/>
+        </w:rPr>
+        <w:lastRenderedPageBreak/>
+        <w:t xml:space="preserve">creating object from </w:t>
+      </w:r>
+      <w:r>
+        <w:rPr>
+          <w:rFonts w:ascii="Book Antiqua" w:hAnsi="Book Antiqua"/>
+          <w:color w:val="C00000"/>
+          <w:sz w:val="28"/>
+          <w:szCs w:val="28"/>
+        </w:rPr>
+        <w:t>DbContextOptions</w:t>
+      </w:r>
+      <w:r>
+        <w:rPr>
+          <w:rFonts w:ascii="Book Antiqua" w:hAnsi="Book Antiqua"/>
+          <w:color w:val="C00000"/>
+          <w:sz w:val="28"/>
+          <w:szCs w:val="28"/>
+        </w:rPr>
+        <w:t xml:space="preserve"> it uses options-builder </w:t>
+      </w:r>
+      <w:r>
+        <w:rPr>
+          <w:rFonts w:ascii="Book Antiqua" w:hAnsi="Book Antiqua"/>
+          <w:color w:val="C00000"/>
+          <w:sz w:val="28"/>
+          <w:szCs w:val="28"/>
+        </w:rPr>
+        <w:pict>
+          <v:shape id="_x0000_i1125" type="#_x0000_t75" style="width:518.25pt;height:39.4pt">
+            <v:imagedata r:id="rId26" o:title="ScreenShot_21-Mar-24_7_48_56_PM"/>
+          </v:shape>
+        </w:pict>
+      </w:r>
+      <w:r>
+        <w:rPr>
+          <w:rFonts w:ascii="Book Antiqua" w:hAnsi="Book Antiqua"/>
+          <w:color w:val="C00000"/>
+          <w:sz w:val="28"/>
+          <w:szCs w:val="28"/>
+        </w:rPr>
+        <w:sym w:font="Wingdings" w:char="F0E8"/>
+      </w:r>
+      <w:r>
+        <w:rPr>
+          <w:rFonts w:ascii="Book Antiqua" w:hAnsi="Book Antiqua"/>
+          <w:color w:val="C00000"/>
+          <w:sz w:val="28"/>
+          <w:szCs w:val="28"/>
+        </w:rPr>
+        <w:t xml:space="preserve"> so now we configured the OptionsBuilder no need to configure it in the OnConfiguring method again</w:t>
+      </w:r>
+    </w:p>
+    <w:p>
+      <w:pPr>
+        <w:autoSpaceDE w:val="0"/>
+        <w:autoSpaceDN w:val="0"/>
+        <w:adjustRightInd w:val="0"/>
+        <w:spacing w:after="0" w:line="240" w:lineRule="auto"/>
+        <w:rPr>
+          <w:rFonts w:ascii="Book Antiqua" w:hAnsi="Book Antiqua"/>
+          <w:color w:val="C00000"/>
+          <w:sz w:val="28"/>
+          <w:szCs w:val="28"/>
+        </w:rPr>
+      </w:pPr>
+      <w:r>
+        <w:rPr>
+          <w:rFonts w:ascii="Book Antiqua" w:hAnsi="Book Antiqua"/>
+          <w:color w:val="C00000"/>
+          <w:sz w:val="28"/>
+          <w:szCs w:val="28"/>
+        </w:rPr>
+        <w:pict>
+          <v:shape id="_x0000_i1128" type="#_x0000_t75" style="width:357.3pt;height:313.15pt">
+            <v:imagedata r:id="rId27" o:title="ScreenShot_21-Mar-24_7_57_32_PM"/>
+          </v:shape>
+        </w:pict>
+      </w:r>
+    </w:p>
+    <w:p>
+      <w:pPr>
+        <w:autoSpaceDE w:val="0"/>
+        <w:autoSpaceDN w:val="0"/>
+        <w:adjustRightInd w:val="0"/>
+        <w:spacing w:after="0" w:line="240" w:lineRule="auto"/>
+        <w:rPr>
+          <w:rFonts w:ascii="Book Antiqua" w:hAnsi="Book Antiqua"/>
+          <w:color w:val="C00000"/>
+          <w:sz w:val="28"/>
+          <w:szCs w:val="28"/>
+        </w:rPr>
+      </w:pPr>
+      <w:r>
+        <w:rPr>
+          <w:rFonts w:ascii="Book Antiqua" w:hAnsi="Book Antiqua"/>
+          <w:color w:val="C00000"/>
+          <w:sz w:val="28"/>
+          <w:szCs w:val="28"/>
+          <w:highlight w:val="green"/>
+        </w:rPr>
+        <w:t>So we have 2 ways one is for the dependency injection way and the other normal way //explain them later</w:t>
+      </w:r>
+    </w:p>
+    <w:p>
+      <w:pPr>
+        <w:autoSpaceDE w:val="0"/>
+        <w:autoSpaceDN w:val="0"/>
+        <w:adjustRightInd w:val="0"/>
+        <w:spacing w:after="0" w:line="240" w:lineRule="auto"/>
+        <w:rPr>
+          <w:rFonts w:ascii="Book Antiqua" w:hAnsi="Book Antiqua"/>
+          <w:color w:val="C00000"/>
+          <w:sz w:val="28"/>
+          <w:szCs w:val="28"/>
+        </w:rPr>
+      </w:pPr>
+      <w:r>
+        <w:rPr>
+          <w:rFonts w:ascii="Book Antiqua" w:hAnsi="Book Antiqua"/>
+          <w:color w:val="C00000"/>
+          <w:sz w:val="28"/>
+          <w:szCs w:val="28"/>
+        </w:rPr>
+        <w:sym w:font="Wingdings" w:char="F0E8"/>
+      </w:r>
+      <w:r>
+        <w:rPr>
+          <w:rFonts w:ascii="Book Antiqua" w:hAnsi="Book Antiqua"/>
+          <w:color w:val="C00000"/>
+          <w:sz w:val="28"/>
+          <w:szCs w:val="28"/>
+        </w:rPr>
+        <w:t>normal way , we used it in the console application as in console we don’t have dependency injection</w:t>
+      </w:r>
+      <w:r>
+        <w:rPr>
+          <w:rFonts w:ascii="Book Antiqua" w:hAnsi="Book Antiqua"/>
+          <w:color w:val="C00000"/>
+          <w:sz w:val="28"/>
+          <w:szCs w:val="28"/>
+        </w:rPr>
+        <w:pict>
+          <v:shape id="_x0000_i1129" type="#_x0000_t75" style="width:554.95pt;height:177.3pt">
+            <v:imagedata r:id="rId28" o:title="ScreenShot_21-Mar-24_8_02_11_PM"/>
+          </v:shape>
+        </w:pict>
+      </w:r>
+      <w:r>
+        <w:rPr>
+          <w:rFonts w:ascii="Book Antiqua" w:hAnsi="Book Antiqua"/>
+          <w:color w:val="C00000"/>
+          <w:sz w:val="28"/>
+          <w:szCs w:val="28"/>
+        </w:rPr>
+        <w:t xml:space="preserve"> </w:t>
+      </w:r>
+    </w:p>
+    <w:p>
+      <w:pPr>
+        <w:rPr>
+          <w:rFonts w:ascii="Book Antiqua" w:hAnsi="Book Antiqua"/>
+          <w:b/>
+          <w:bCs/>
+          <w:color w:val="C00000"/>
+          <w:sz w:val="32"/>
+          <w:szCs w:val="32"/>
+          <w:u w:val="dotDash"/>
+        </w:rPr>
+      </w:pPr>
+      <w:r>
+        <w:rPr>
+          <w:rFonts w:ascii="Book Antiqua" w:hAnsi="Book Antiqua"/>
+          <w:b/>
+          <w:bCs/>
+          <w:color w:val="C00000"/>
+          <w:sz w:val="32"/>
+          <w:szCs w:val="32"/>
+          <w:u w:val="dotDash"/>
+        </w:rPr>
+        <w:t>App Settings – Connection String:</w:t>
+      </w:r>
+    </w:p>
+    <w:p>
+      <w:pPr>
+        <w:rPr>
+          <w:rFonts w:ascii="Book Antiqua" w:hAnsi="Book Antiqua"/>
+          <w:color w:val="C00000"/>
+          <w:sz w:val="28"/>
+          <w:szCs w:val="28"/>
+        </w:rPr>
+      </w:pPr>
+      <w:r>
+        <w:rPr>
+          <w:rFonts w:ascii="Book Antiqua" w:hAnsi="Book Antiqua"/>
+          <w:color w:val="C00000"/>
+          <w:sz w:val="28"/>
+          <w:szCs w:val="28"/>
+        </w:rPr>
+        <w:t xml:space="preserve">Writing the connection string in source code is not valid as it changes from environment to another and it’s available for anyone to see it and it should be encrypted as well </w:t>
+      </w:r>
+    </w:p>
+    <w:p>
+      <w:pPr>
+        <w:rPr>
+          <w:rFonts w:ascii="Book Antiqua" w:hAnsi="Book Antiqua"/>
+          <w:color w:val="C00000"/>
+          <w:sz w:val="28"/>
+          <w:szCs w:val="28"/>
+        </w:rPr>
+      </w:pPr>
+      <w:r>
+        <w:rPr>
+          <w:rFonts w:ascii="Book Antiqua" w:hAnsi="Book Antiqua"/>
+          <w:color w:val="C00000"/>
+          <w:sz w:val="28"/>
+          <w:szCs w:val="28"/>
+        </w:rPr>
+        <w:lastRenderedPageBreak/>
+        <w:t xml:space="preserve">We write the connection string in that file </w:t>
+      </w:r>
+      <w:r>
+        <w:rPr>
+          <w:rFonts w:ascii="Book Antiqua" w:hAnsi="Book Antiqua"/>
+          <w:color w:val="C00000"/>
+          <w:sz w:val="28"/>
+          <w:szCs w:val="28"/>
+        </w:rPr>
+        <w:pict>
+          <v:shape id="_x0000_i1130" type="#_x0000_t75" style="width:162.35pt;height:103.25pt">
+            <v:imagedata r:id="rId29" o:title="ScreenShot_21-Mar-24_9_25_45_PM"/>
+          </v:shape>
+        </w:pict>
+      </w:r>
+    </w:p>
+    <w:p>
+      <w:pPr>
+        <w:rPr>
+          <w:rFonts w:ascii="Book Antiqua" w:hAnsi="Book Antiqua"/>
+          <w:color w:val="C00000"/>
+          <w:sz w:val="28"/>
+          <w:szCs w:val="28"/>
+        </w:rPr>
+      </w:pPr>
+      <w:r>
+        <w:rPr>
+          <w:rFonts w:ascii="Book Antiqua" w:hAnsi="Book Antiqua"/>
+          <w:color w:val="C00000"/>
+          <w:sz w:val="28"/>
+          <w:szCs w:val="28"/>
+        </w:rPr>
+        <w:pict>
+          <v:shape id="_x0000_i1132" type="#_x0000_t75" style="width:566.5pt;height:69.95pt">
+            <v:imagedata r:id="rId30" o:title="ScreenShot_21-Mar-24_9_31_03_PM"/>
+          </v:shape>
+        </w:pict>
+      </w:r>
+    </w:p>
+    <w:p>
+      <w:pPr>
+        <w:rPr>
+          <w:rFonts w:ascii="Book Antiqua" w:hAnsi="Book Antiqua"/>
+          <w:color w:val="C00000"/>
+          <w:sz w:val="28"/>
+          <w:szCs w:val="28"/>
+        </w:rPr>
+      </w:pPr>
+      <w:r>
+        <w:rPr>
+          <w:rFonts w:ascii="Book Antiqua" w:hAnsi="Book Antiqua"/>
+          <w:color w:val="C00000"/>
+          <w:sz w:val="28"/>
+          <w:szCs w:val="28"/>
+        </w:rPr>
+        <w:pict>
+          <v:shape id="_x0000_i1135" type="#_x0000_t75" style="width:566.5pt;height:112.75pt">
+            <v:imagedata r:id="rId31" o:title="ScreenShot_21-Mar-24_9_32_27_PM"/>
+          </v:shape>
+        </w:pict>
+      </w:r>
+      <w:r>
+        <w:rPr>
+          <w:rFonts w:ascii="Book Antiqua" w:hAnsi="Book Antiqua"/>
+          <w:color w:val="C00000"/>
+          <w:sz w:val="28"/>
+          <w:szCs w:val="28"/>
+        </w:rPr>
+        <w:sym w:font="Wingdings" w:char="F0E8"/>
+      </w:r>
+      <w:r>
+        <w:rPr>
+          <w:rFonts w:ascii="Book Antiqua" w:hAnsi="Book Antiqua"/>
+          <w:color w:val="C00000"/>
+          <w:sz w:val="28"/>
+          <w:szCs w:val="28"/>
+        </w:rPr>
+        <w:t xml:space="preserve">   </w:t>
+      </w:r>
+      <w:r>
+        <w:rPr>
+          <w:rFonts w:ascii="Book Antiqua" w:hAnsi="Book Antiqua"/>
+          <w:color w:val="C00000"/>
+          <w:sz w:val="28"/>
+          <w:szCs w:val="28"/>
+        </w:rPr>
+        <w:pict>
+          <v:shape id="_x0000_i1134" type="#_x0000_t75" style="width:372.25pt;height:137.9pt">
+            <v:imagedata r:id="rId32" o:title="ScreenShot_21-Mar-24_9_33_19_PM"/>
+          </v:shape>
+        </w:pict>
+      </w:r>
+      <w:r>
+        <w:rPr>
+          <w:rFonts w:ascii="Book Antiqua" w:hAnsi="Book Antiqua"/>
+          <w:color w:val="C00000"/>
+          <w:sz w:val="28"/>
+          <w:szCs w:val="28"/>
+        </w:rPr>
+        <w:t xml:space="preserve"> </w:t>
+      </w:r>
+    </w:p>
+    <w:p>
+      <w:pPr>
+        <w:rPr>
+          <w:rFonts w:ascii="Book Antiqua" w:hAnsi="Book Antiqua"/>
+          <w:color w:val="C00000"/>
+          <w:sz w:val="28"/>
+          <w:szCs w:val="28"/>
+        </w:rPr>
+      </w:pPr>
+      <w:r>
+        <w:rPr>
+          <w:rFonts w:ascii="Book Antiqua" w:hAnsi="Book Antiqua"/>
+          <w:color w:val="C00000"/>
+          <w:sz w:val="28"/>
+          <w:szCs w:val="28"/>
+        </w:rPr>
+        <w:pict>
+          <v:shape id="_x0000_i1137" type="#_x0000_t75" style="width:569.2pt;height:185.45pt">
+            <v:imagedata r:id="rId33" o:title="ScreenShot_21-Mar-24_9_38_29_PM"/>
+          </v:shape>
+        </w:pict>
+      </w:r>
+    </w:p>
+    <w:p>
+      <w:pPr>
+        <w:rPr>
+          <w:rFonts w:ascii="Book Antiqua" w:hAnsi="Book Antiqua"/>
+          <w:color w:val="C00000"/>
+          <w:sz w:val="28"/>
+          <w:szCs w:val="28"/>
+        </w:rPr>
+      </w:pPr>
+      <w:r>
+        <w:rPr>
+          <w:rFonts w:ascii="Book Antiqua" w:hAnsi="Book Antiqua"/>
+          <w:color w:val="C00000"/>
+          <w:sz w:val="28"/>
+          <w:szCs w:val="28"/>
+        </w:rPr>
+        <w:lastRenderedPageBreak/>
+        <w:pict>
+          <v:shape id="_x0000_i1138" type="#_x0000_t75" style="width:566.5pt;height:103.25pt">
+            <v:imagedata r:id="rId34" o:title="ScreenShot_21-Mar-24_9_43_04_PM"/>
+          </v:shape>
+        </w:pict>
+      </w:r>
+    </w:p>
+    <w:p>
+      <w:pPr>
+        <w:rPr>
+          <w:rFonts w:ascii="Book Antiqua" w:hAnsi="Book Antiqua"/>
+          <w:b/>
+          <w:bCs/>
+          <w:color w:val="C00000"/>
+          <w:sz w:val="32"/>
+          <w:szCs w:val="32"/>
+          <w:u w:val="dotDash"/>
+        </w:rPr>
+      </w:pPr>
+      <w:r>
+        <w:rPr>
+          <w:rFonts w:ascii="Book Antiqua" w:hAnsi="Book Antiqua"/>
+          <w:b/>
+          <w:bCs/>
+          <w:color w:val="C00000"/>
+          <w:sz w:val="32"/>
+          <w:szCs w:val="32"/>
+          <w:u w:val="dotDash"/>
+        </w:rPr>
         <w:t>Generate Migration:</w:t>
+      </w:r>
+    </w:p>
+    <w:p>
+      <w:pPr>
+        <w:rPr>
+          <w:rFonts w:ascii="Book Antiqua" w:hAnsi="Book Antiqua"/>
+          <w:color w:val="C00000"/>
+          <w:sz w:val="28"/>
+          <w:szCs w:val="28"/>
+        </w:rPr>
+      </w:pPr>
+      <w:r>
+        <w:rPr>
+          <w:rFonts w:ascii="Book Antiqua" w:hAnsi="Book Antiqua"/>
+          <w:color w:val="C00000"/>
+          <w:sz w:val="28"/>
+          <w:szCs w:val="28"/>
+        </w:rPr>
+        <w:t>We need to run the migration on the project which has appsetting as it has the connection string so we will add the package</w:t>
+      </w:r>
+      <w:r>
+        <w:rPr>
+          <w:rFonts w:ascii="Book Antiqua" w:hAnsi="Book Antiqua"/>
+          <w:color w:val="C00000"/>
+          <w:sz w:val="28"/>
+          <w:szCs w:val="28"/>
+        </w:rPr>
+        <w:t xml:space="preserve"> </w:t>
+      </w:r>
+      <w:r>
+        <w:rPr>
+          <w:rFonts w:ascii="Book Antiqua" w:hAnsi="Book Antiqua"/>
+          <w:color w:val="C00000"/>
+          <w:sz w:val="28"/>
+          <w:szCs w:val="28"/>
+        </w:rPr>
+        <w:pict>
+          <v:shape id="_x0000_i1141" type="#_x0000_t75" style="width:301.6pt;height:36pt">
+            <v:imagedata r:id="rId35" o:title="ScreenShot_21-Mar-24_9_51_07_PM"/>
+          </v:shape>
+        </w:pict>
+      </w:r>
+      <w:r>
+        <w:rPr>
+          <w:rFonts w:ascii="Book Antiqua" w:hAnsi="Book Antiqua"/>
+          <w:color w:val="C00000"/>
+          <w:sz w:val="28"/>
+          <w:szCs w:val="28"/>
+        </w:rPr>
+        <w:t xml:space="preserve"> </w:t>
+      </w:r>
+      <w:bookmarkStart w:id="0" w:name="_GoBack"/>
+      <w:bookmarkEnd w:id="0"/>
+      <w:r>
+        <w:rPr>
+          <w:rFonts w:ascii="Book Antiqua" w:hAnsi="Book Antiqua"/>
+          <w:color w:val="C00000"/>
+          <w:sz w:val="28"/>
+          <w:szCs w:val="28"/>
+        </w:rPr>
+        <w:t xml:space="preserve">in that project [MVC Project] </w:t>
+      </w:r>
+      <w:r>
+        <w:rPr>
+          <w:rFonts w:ascii="Book Antiqua" w:hAnsi="Book Antiqua"/>
+          <w:color w:val="C00000"/>
+          <w:sz w:val="28"/>
+          <w:szCs w:val="28"/>
+        </w:rPr>
+        <w:pict>
+          <v:shape id="_x0000_i1140" type="#_x0000_t75" style="width:224.85pt;height:124.3pt">
+            <v:imagedata r:id="rId36" o:title="ScreenShot_21-Mar-24_9_46_33_PM"/>
+          </v:shape>
+        </w:pict>
+      </w:r>
+      <w:r>
+        <w:rPr>
+          <w:rFonts w:ascii="Book Antiqua" w:hAnsi="Book Antiqua"/>
+          <w:color w:val="C00000"/>
+          <w:sz w:val="28"/>
+          <w:szCs w:val="28"/>
+        </w:rPr>
+        <w:t xml:space="preserve"> </w:t>
       </w:r>
     </w:p>
     <w:p>
@@ -916,11 +2314,358 @@
       </w:pPr>
     </w:lvl>
   </w:abstractNum>
+  <w:abstractNum w:abstractNumId="2" w15:restartNumberingAfterBreak="0">
+    <w:nsid w:val="42033F84"/>
+    <w:multiLevelType w:val="hybridMultilevel"/>
+    <w:tmpl w:val="81260E28"/>
+    <w:lvl w:ilvl="0" w:tplc="E2A43466">
+      <w:numFmt w:val="bullet"/>
+      <w:lvlText w:val=""/>
+      <w:lvlJc w:val="left"/>
+      <w:pPr>
+        <w:ind w:left="720" w:hanging="360"/>
+      </w:pPr>
+      <w:rPr>
+        <w:rFonts w:ascii="Wingdings" w:eastAsiaTheme="minorHAnsi" w:hAnsi="Wingdings" w:cstheme="minorBidi" w:hint="default"/>
+      </w:rPr>
+    </w:lvl>
+    <w:lvl w:ilvl="1" w:tplc="04090003" w:tentative="1">
+      <w:start w:val="1"/>
+      <w:numFmt w:val="bullet"/>
+      <w:lvlText w:val="o"/>
+      <w:lvlJc w:val="left"/>
+      <w:pPr>
+        <w:ind w:left="1440" w:hanging="360"/>
+      </w:pPr>
+      <w:rPr>
+        <w:rFonts w:ascii="Courier New" w:hAnsi="Courier New" w:cs="Courier New" w:hint="default"/>
+      </w:rPr>
+    </w:lvl>
+    <w:lvl w:ilvl="2" w:tplc="04090005" w:tentative="1">
+      <w:start w:val="1"/>
+      <w:numFmt w:val="bullet"/>
+      <w:lvlText w:val=""/>
+      <w:lvlJc w:val="left"/>
+      <w:pPr>
+        <w:ind w:left="2160" w:hanging="360"/>
+      </w:pPr>
+      <w:rPr>
+        <w:rFonts w:ascii="Wingdings" w:hAnsi="Wingdings" w:hint="default"/>
+      </w:rPr>
+    </w:lvl>
+    <w:lvl w:ilvl="3" w:tplc="04090001" w:tentative="1">
+      <w:start w:val="1"/>
+      <w:numFmt w:val="bullet"/>
+      <w:lvlText w:val=""/>
+      <w:lvlJc w:val="left"/>
+      <w:pPr>
+        <w:ind w:left="2880" w:hanging="360"/>
+      </w:pPr>
+      <w:rPr>
+        <w:rFonts w:ascii="Symbol" w:hAnsi="Symbol" w:hint="default"/>
+      </w:rPr>
+    </w:lvl>
+    <w:lvl w:ilvl="4" w:tplc="04090003" w:tentative="1">
+      <w:start w:val="1"/>
+      <w:numFmt w:val="bullet"/>
+      <w:lvlText w:val="o"/>
+      <w:lvlJc w:val="left"/>
+      <w:pPr>
+        <w:ind w:left="3600" w:hanging="360"/>
+      </w:pPr>
+      <w:rPr>
+        <w:rFonts w:ascii="Courier New" w:hAnsi="Courier New" w:cs="Courier New" w:hint="default"/>
+      </w:rPr>
+    </w:lvl>
+    <w:lvl w:ilvl="5" w:tplc="04090005" w:tentative="1">
+      <w:start w:val="1"/>
+      <w:numFmt w:val="bullet"/>
+      <w:lvlText w:val=""/>
+      <w:lvlJc w:val="left"/>
+      <w:pPr>
+        <w:ind w:left="4320" w:hanging="360"/>
+      </w:pPr>
+      <w:rPr>
+        <w:rFonts w:ascii="Wingdings" w:hAnsi="Wingdings" w:hint="default"/>
+      </w:rPr>
+    </w:lvl>
+    <w:lvl w:ilvl="6" w:tplc="04090001" w:tentative="1">
+      <w:start w:val="1"/>
+      <w:numFmt w:val="bullet"/>
+      <w:lvlText w:val=""/>
+      <w:lvlJc w:val="left"/>
+      <w:pPr>
+        <w:ind w:left="5040" w:hanging="360"/>
+      </w:pPr>
+      <w:rPr>
+        <w:rFonts w:ascii="Symbol" w:hAnsi="Symbol" w:hint="default"/>
+      </w:rPr>
+    </w:lvl>
+    <w:lvl w:ilvl="7" w:tplc="04090003" w:tentative="1">
+      <w:start w:val="1"/>
+      <w:numFmt w:val="bullet"/>
+      <w:lvlText w:val="o"/>
+      <w:lvlJc w:val="left"/>
+      <w:pPr>
+        <w:ind w:left="5760" w:hanging="360"/>
+      </w:pPr>
+      <w:rPr>
+        <w:rFonts w:ascii="Courier New" w:hAnsi="Courier New" w:cs="Courier New" w:hint="default"/>
+      </w:rPr>
+    </w:lvl>
+    <w:lvl w:ilvl="8" w:tplc="04090005" w:tentative="1">
+      <w:start w:val="1"/>
+      <w:numFmt w:val="bullet"/>
+      <w:lvlText w:val=""/>
+      <w:lvlJc w:val="left"/>
+      <w:pPr>
+        <w:ind w:left="6480" w:hanging="360"/>
+      </w:pPr>
+      <w:rPr>
+        <w:rFonts w:ascii="Wingdings" w:hAnsi="Wingdings" w:hint="default"/>
+      </w:rPr>
+    </w:lvl>
+  </w:abstractNum>
+  <w:abstractNum w:abstractNumId="3" w15:restartNumberingAfterBreak="0">
+    <w:nsid w:val="551B38A5"/>
+    <w:multiLevelType w:val="hybridMultilevel"/>
+    <w:tmpl w:val="A950017A"/>
+    <w:lvl w:ilvl="0" w:tplc="0409000D">
+      <w:start w:val="1"/>
+      <w:numFmt w:val="bullet"/>
+      <w:lvlText w:val=""/>
+      <w:lvlJc w:val="left"/>
+      <w:pPr>
+        <w:ind w:left="720" w:hanging="360"/>
+      </w:pPr>
+      <w:rPr>
+        <w:rFonts w:ascii="Wingdings" w:hAnsi="Wingdings" w:hint="default"/>
+      </w:rPr>
+    </w:lvl>
+    <w:lvl w:ilvl="1" w:tplc="04090003" w:tentative="1">
+      <w:start w:val="1"/>
+      <w:numFmt w:val="bullet"/>
+      <w:lvlText w:val="o"/>
+      <w:lvlJc w:val="left"/>
+      <w:pPr>
+        <w:ind w:left="1440" w:hanging="360"/>
+      </w:pPr>
+      <w:rPr>
+        <w:rFonts w:ascii="Courier New" w:hAnsi="Courier New" w:cs="Courier New" w:hint="default"/>
+      </w:rPr>
+    </w:lvl>
+    <w:lvl w:ilvl="2" w:tplc="04090005" w:tentative="1">
+      <w:start w:val="1"/>
+      <w:numFmt w:val="bullet"/>
+      <w:lvlText w:val=""/>
+      <w:lvlJc w:val="left"/>
+      <w:pPr>
+        <w:ind w:left="2160" w:hanging="360"/>
+      </w:pPr>
+      <w:rPr>
+        <w:rFonts w:ascii="Wingdings" w:hAnsi="Wingdings" w:hint="default"/>
+      </w:rPr>
+    </w:lvl>
+    <w:lvl w:ilvl="3" w:tplc="04090001" w:tentative="1">
+      <w:start w:val="1"/>
+      <w:numFmt w:val="bullet"/>
+      <w:lvlText w:val=""/>
+      <w:lvlJc w:val="left"/>
+      <w:pPr>
+        <w:ind w:left="2880" w:hanging="360"/>
+      </w:pPr>
+      <w:rPr>
+        <w:rFonts w:ascii="Symbol" w:hAnsi="Symbol" w:hint="default"/>
+      </w:rPr>
+    </w:lvl>
+    <w:lvl w:ilvl="4" w:tplc="04090003" w:tentative="1">
+      <w:start w:val="1"/>
+      <w:numFmt w:val="bullet"/>
+      <w:lvlText w:val="o"/>
+      <w:lvlJc w:val="left"/>
+      <w:pPr>
+        <w:ind w:left="3600" w:hanging="360"/>
+      </w:pPr>
+      <w:rPr>
+        <w:rFonts w:ascii="Courier New" w:hAnsi="Courier New" w:cs="Courier New" w:hint="default"/>
+      </w:rPr>
+    </w:lvl>
+    <w:lvl w:ilvl="5" w:tplc="04090005" w:tentative="1">
+      <w:start w:val="1"/>
+      <w:numFmt w:val="bullet"/>
+      <w:lvlText w:val=""/>
+      <w:lvlJc w:val="left"/>
+      <w:pPr>
+        <w:ind w:left="4320" w:hanging="360"/>
+      </w:pPr>
+      <w:rPr>
+        <w:rFonts w:ascii="Wingdings" w:hAnsi="Wingdings" w:hint="default"/>
+      </w:rPr>
+    </w:lvl>
+    <w:lvl w:ilvl="6" w:tplc="04090001" w:tentative="1">
+      <w:start w:val="1"/>
+      <w:numFmt w:val="bullet"/>
+      <w:lvlText w:val=""/>
+      <w:lvlJc w:val="left"/>
+      <w:pPr>
+        <w:ind w:left="5040" w:hanging="360"/>
+      </w:pPr>
+      <w:rPr>
+        <w:rFonts w:ascii="Symbol" w:hAnsi="Symbol" w:hint="default"/>
+      </w:rPr>
+    </w:lvl>
+    <w:lvl w:ilvl="7" w:tplc="04090003" w:tentative="1">
+      <w:start w:val="1"/>
+      <w:numFmt w:val="bullet"/>
+      <w:lvlText w:val="o"/>
+      <w:lvlJc w:val="left"/>
+      <w:pPr>
+        <w:ind w:left="5760" w:hanging="360"/>
+      </w:pPr>
+      <w:rPr>
+        <w:rFonts w:ascii="Courier New" w:hAnsi="Courier New" w:cs="Courier New" w:hint="default"/>
+      </w:rPr>
+    </w:lvl>
+    <w:lvl w:ilvl="8" w:tplc="04090005" w:tentative="1">
+      <w:start w:val="1"/>
+      <w:numFmt w:val="bullet"/>
+      <w:lvlText w:val=""/>
+      <w:lvlJc w:val="left"/>
+      <w:pPr>
+        <w:ind w:left="6480" w:hanging="360"/>
+      </w:pPr>
+      <w:rPr>
+        <w:rFonts w:ascii="Wingdings" w:hAnsi="Wingdings" w:hint="default"/>
+      </w:rPr>
+    </w:lvl>
+  </w:abstractNum>
+  <w:abstractNum w:abstractNumId="4" w15:restartNumberingAfterBreak="0">
+    <w:nsid w:val="7A654A22"/>
+    <w:multiLevelType w:val="hybridMultilevel"/>
+    <w:tmpl w:val="D62CF3AA"/>
+    <w:lvl w:ilvl="0" w:tplc="E7C0739C">
+      <w:start w:val="1"/>
+      <w:numFmt w:val="bullet"/>
+      <w:lvlText w:val=""/>
+      <w:lvlJc w:val="left"/>
+      <w:pPr>
+        <w:ind w:left="720" w:hanging="360"/>
+      </w:pPr>
+      <w:rPr>
+        <w:rFonts w:ascii="Wingdings" w:hAnsi="Wingdings" w:hint="default"/>
+      </w:rPr>
+    </w:lvl>
+    <w:lvl w:ilvl="1" w:tplc="04090003" w:tentative="1">
+      <w:start w:val="1"/>
+      <w:numFmt w:val="bullet"/>
+      <w:lvlText w:val="o"/>
+      <w:lvlJc w:val="left"/>
+      <w:pPr>
+        <w:ind w:left="1440" w:hanging="360"/>
+      </w:pPr>
+      <w:rPr>
+        <w:rFonts w:ascii="Courier New" w:hAnsi="Courier New" w:cs="Courier New" w:hint="default"/>
+      </w:rPr>
+    </w:lvl>
+    <w:lvl w:ilvl="2" w:tplc="04090005" w:tentative="1">
+      <w:start w:val="1"/>
+      <w:numFmt w:val="bullet"/>
+      <w:lvlText w:val=""/>
+      <w:lvlJc w:val="left"/>
+      <w:pPr>
+        <w:ind w:left="2160" w:hanging="360"/>
+      </w:pPr>
+      <w:rPr>
+        <w:rFonts w:ascii="Wingdings" w:hAnsi="Wingdings" w:hint="default"/>
+      </w:rPr>
+    </w:lvl>
+    <w:lvl w:ilvl="3" w:tplc="04090001" w:tentative="1">
+      <w:start w:val="1"/>
+      <w:numFmt w:val="bullet"/>
+      <w:lvlText w:val=""/>
+      <w:lvlJc w:val="left"/>
+      <w:pPr>
+        <w:ind w:left="2880" w:hanging="360"/>
+      </w:pPr>
+      <w:rPr>
+        <w:rFonts w:ascii="Symbol" w:hAnsi="Symbol" w:hint="default"/>
+      </w:rPr>
+    </w:lvl>
+    <w:lvl w:ilvl="4" w:tplc="04090003" w:tentative="1">
+      <w:start w:val="1"/>
+      <w:numFmt w:val="bullet"/>
+      <w:lvlText w:val="o"/>
+      <w:lvlJc w:val="left"/>
+      <w:pPr>
+        <w:ind w:left="3600" w:hanging="360"/>
+      </w:pPr>
+      <w:rPr>
+        <w:rFonts w:ascii="Courier New" w:hAnsi="Courier New" w:cs="Courier New" w:hint="default"/>
+      </w:rPr>
+    </w:lvl>
+    <w:lvl w:ilvl="5" w:tplc="04090005" w:tentative="1">
+      <w:start w:val="1"/>
+      <w:numFmt w:val="bullet"/>
+      <w:lvlText w:val=""/>
+      <w:lvlJc w:val="left"/>
+      <w:pPr>
+        <w:ind w:left="4320" w:hanging="360"/>
+      </w:pPr>
+      <w:rPr>
+        <w:rFonts w:ascii="Wingdings" w:hAnsi="Wingdings" w:hint="default"/>
+      </w:rPr>
+    </w:lvl>
+    <w:lvl w:ilvl="6" w:tplc="04090001" w:tentative="1">
+      <w:start w:val="1"/>
+      <w:numFmt w:val="bullet"/>
+      <w:lvlText w:val=""/>
+      <w:lvlJc w:val="left"/>
+      <w:pPr>
+        <w:ind w:left="5040" w:hanging="360"/>
+      </w:pPr>
+      <w:rPr>
+        <w:rFonts w:ascii="Symbol" w:hAnsi="Symbol" w:hint="default"/>
+      </w:rPr>
+    </w:lvl>
+    <w:lvl w:ilvl="7" w:tplc="04090003" w:tentative="1">
+      <w:start w:val="1"/>
+      <w:numFmt w:val="bullet"/>
+      <w:lvlText w:val="o"/>
+      <w:lvlJc w:val="left"/>
+      <w:pPr>
+        <w:ind w:left="5760" w:hanging="360"/>
+      </w:pPr>
+      <w:rPr>
+        <w:rFonts w:ascii="Courier New" w:hAnsi="Courier New" w:cs="Courier New" w:hint="default"/>
+      </w:rPr>
+    </w:lvl>
+    <w:lvl w:ilvl="8" w:tplc="04090005" w:tentative="1">
+      <w:start w:val="1"/>
+      <w:numFmt w:val="bullet"/>
+      <w:lvlText w:val=""/>
+      <w:lvlJc w:val="left"/>
+      <w:pPr>
+        <w:ind w:left="6480" w:hanging="360"/>
+      </w:pPr>
+      <w:rPr>
+        <w:rFonts w:ascii="Wingdings" w:hAnsi="Wingdings" w:hint="default"/>
+      </w:rPr>
+    </w:lvl>
+  </w:abstractNum>
   <w:num w:numId="1">
     <w:abstractNumId w:val="1"/>
   </w:num>
   <w:num w:numId="2">
     <w:abstractNumId w:val="0"/>
+  </w:num>
+  <w:num w:numId="3">
+    <w:abstractNumId w:val="3"/>
+  </w:num>
+  <w:num w:numId="4">
+    <w:abstractNumId w:val="2"/>
+  </w:num>
+  <w:num w:numId="5">
+    <w:abstractNumId w:val="4"/>
   </w:num>
 </w:numbering>
 </file>

</xml_diff>

<commit_message>
Session 3 Part 8
</commit_message>
<xml_diff>
--- a/Notes/MVC 03.docx
+++ b/Notes/MVC 03.docx
@@ -194,7 +194,7 @@
             <v:path o:extrusionok="f" gradientshapeok="t" o:connecttype="rect"/>
             <o:lock v:ext="edit" aspectratio="t"/>
           </v:shapetype>
-          <v:shape id="_x0000_i1025" type="#_x0000_t75" style="width:223.45pt;height:136.55pt">
+          <v:shape id="_x0000_i1025" type="#_x0000_t75" style="width:223.5pt;height:136.5pt">
             <v:imagedata r:id="rId5" o:title="ScreenShot_21-Mar-24_10_40_37_AM"/>
           </v:shape>
         </w:pict>
@@ -301,7 +301,7 @@
           <w:szCs w:val="32"/>
         </w:rPr>
         <w:pict>
-          <v:shape id="_x0000_i1026" type="#_x0000_t75" style="width:224.85pt;height:101.2pt">
+          <v:shape id="_x0000_i1026" type="#_x0000_t75" style="width:224.25pt;height:101.25pt">
             <v:imagedata r:id="rId6" o:title="ScreenShot_21-Mar-24_3_28_54_PM"/>
           </v:shape>
         </w:pict>
@@ -323,7 +323,7 @@
           <w:szCs w:val="32"/>
         </w:rPr>
         <w:pict>
-          <v:shape id="_x0000_i1027" type="#_x0000_t75" style="width:214.65pt;height:116.85pt">
+          <v:shape id="_x0000_i1027" type="#_x0000_t75" style="width:215.25pt;height:117pt">
             <v:imagedata r:id="rId7" o:title="ScreenShot_21-Mar-24_3_29_05_PM"/>
           </v:shape>
         </w:pict>
@@ -345,7 +345,7 @@
           <w:szCs w:val="32"/>
         </w:rPr>
         <w:pict>
-          <v:shape id="_x0000_i1028" type="#_x0000_t75" style="width:290.05pt;height:23.75pt">
+          <v:shape id="_x0000_i1028" type="#_x0000_t75" style="width:290.25pt;height:24pt">
             <v:imagedata r:id="rId8" o:title="ScreenShot_21-Mar-24_3_29_21_PM"/>
           </v:shape>
         </w:pict>
@@ -540,7 +540,7 @@
           <w:szCs w:val="28"/>
         </w:rPr>
         <w:pict>
-          <v:shape id="_x0000_i1029" type="#_x0000_t75" style="width:566.5pt;height:219.4pt">
+          <v:shape id="_x0000_i1029" type="#_x0000_t75" style="width:566.25pt;height:219pt">
             <v:imagedata r:id="rId9" o:title="ScreenShot_21-Mar-24_4_19_15_PM"/>
           </v:shape>
         </w:pict>
@@ -569,7 +569,7 @@
           <w:u w:val="thick"/>
         </w:rPr>
         <w:pict>
-          <v:shape id="_x0000_i1030" type="#_x0000_t75" style="width:224.85pt;height:101.2pt">
+          <v:shape id="_x0000_i1030" type="#_x0000_t75" style="width:225pt;height:101.25pt">
             <v:imagedata r:id="rId10" o:title="ScreenShot_21-Mar-24_4_29_39_PM"/>
           </v:shape>
         </w:pict>
@@ -596,7 +596,7 @@
           <w:u w:val="thick"/>
         </w:rPr>
         <w:pict>
-          <v:shape id="_x0000_i1051" type="#_x0000_t75" style="width:567.15pt;height:45.5pt">
+          <v:shape id="_x0000_i1051" type="#_x0000_t75" style="width:567pt;height:45pt">
             <v:imagedata r:id="rId11" o:title="ScreenShot_21-Mar-24_4_33_40_PM"/>
           </v:shape>
         </w:pict>
@@ -610,7 +610,7 @@
           <w:u w:val="thick"/>
         </w:rPr>
         <w:pict>
-          <v:shape id="_x0000_i1050" type="#_x0000_t75" style="width:566.5pt;height:100.55pt">
+          <v:shape id="_x0000_i1050" type="#_x0000_t75" style="width:566.25pt;height:100.5pt">
             <v:imagedata r:id="rId12" o:title="ScreenShot_21-Mar-24_4_36_55_PM"/>
           </v:shape>
         </w:pict>
@@ -637,7 +637,7 @@
           <w:u w:val="thick"/>
         </w:rPr>
         <w:pict>
-          <v:shape id="_x0000_i1052" type="#_x0000_t75" style="width:566.5pt;height:101.9pt">
+          <v:shape id="_x0000_i1052" type="#_x0000_t75" style="width:566.25pt;height:102pt">
             <v:imagedata r:id="rId13" o:title="ScreenShot_21-Mar-24_4_42_30_PM"/>
           </v:shape>
         </w:pict>
@@ -721,7 +721,7 @@
           <w:szCs w:val="32"/>
         </w:rPr>
         <w:pict>
-          <v:shape id="_x0000_i1053" type="#_x0000_t75" style="width:184.1pt;height:61.8pt">
+          <v:shape id="_x0000_i1053" type="#_x0000_t75" style="width:183.75pt;height:61.5pt">
             <v:imagedata r:id="rId14" o:title="ScreenShot_21-Mar-24_4_47_47_PM"/>
           </v:shape>
         </w:pict>
@@ -745,7 +745,7 @@
           <w:u w:val="thick"/>
         </w:rPr>
         <w:pict>
-          <v:shape id="_x0000_i1054" type="#_x0000_t75" style="width:566.5pt;height:281.2pt">
+          <v:shape id="_x0000_i1054" type="#_x0000_t75" style="width:567pt;height:281.25pt">
             <v:imagedata r:id="rId15" o:title="ScreenShot_21-Mar-24_5_22_05_PM"/>
           </v:shape>
         </w:pict>
@@ -759,7 +759,7 @@
           <w:u w:val="thick"/>
         </w:rPr>
         <w:pict>
-          <v:shape id="_x0000_i1055" type="#_x0000_t75" style="width:396pt;height:53pt">
+          <v:shape id="_x0000_i1055" type="#_x0000_t75" style="width:396pt;height:53.25pt">
             <v:imagedata r:id="rId16" o:title="ScreenShot_21-Mar-24_5_18_59_PM"/>
           </v:shape>
         </w:pict>
@@ -804,7 +804,7 @@
           <w:szCs w:val="28"/>
         </w:rPr>
         <w:pict>
-          <v:shape id="_x0000_i1092" type="#_x0000_t75" style="width:487.7pt;height:146.05pt">
+          <v:shape id="_x0000_i1092" type="#_x0000_t75" style="width:487.5pt;height:146.25pt">
             <v:imagedata r:id="rId17" o:title="ScreenShot_21-Mar-24_6_25_30_PM"/>
           </v:shape>
         </w:pict>
@@ -891,7 +891,7 @@
           <w:szCs w:val="28"/>
         </w:rPr>
         <w:pict>
-          <v:shape id="_x0000_i1100" type="#_x0000_t75" style="width:566.5pt;height:162.35pt">
+          <v:shape id="_x0000_i1100" type="#_x0000_t75" style="width:566.25pt;height:162pt">
             <v:imagedata r:id="rId18" o:title="ScreenShot_21-Mar-24_6_50_26_PM"/>
           </v:shape>
         </w:pict>
@@ -950,7 +950,7 @@
           <w:szCs w:val="28"/>
         </w:rPr>
         <w:pict>
-          <v:shape id="_x0000_i1093" type="#_x0000_t75" style="width:215.3pt;height:51.6pt">
+          <v:shape id="_x0000_i1093" type="#_x0000_t75" style="width:215.25pt;height:51.75pt">
             <v:imagedata r:id="rId19" o:title="ScreenShot_21-Mar-24_6_29_10_PM"/>
           </v:shape>
         </w:pict>
@@ -964,7 +964,7 @@
           <w:u w:val="thick"/>
         </w:rPr>
         <w:pict>
-          <v:shape id="_x0000_i1102" type="#_x0000_t75" style="width:459.85pt;height:210.55pt">
+          <v:shape id="_x0000_i1102" type="#_x0000_t75" style="width:459.75pt;height:210.75pt">
             <v:imagedata r:id="rId20" o:title="ScreenShot_21-Mar-24_6_49_12_PM"/>
           </v:shape>
         </w:pict>
@@ -988,7 +988,7 @@
           <w:u w:val="thick"/>
         </w:rPr>
         <w:pict>
-          <v:shape id="_x0000_i1105" type="#_x0000_t75" style="width:566.5pt;height:162.35pt">
+          <v:shape id="_x0000_i1105" type="#_x0000_t75" style="width:566.25pt;height:162pt">
             <v:imagedata r:id="rId21" o:title="ScreenShot_21-Mar-24_7_16_17_PM"/>
           </v:shape>
         </w:pict>
@@ -1121,7 +1121,7 @@
           <w:szCs w:val="28"/>
         </w:rPr>
         <w:pict>
-          <v:shape id="_x0000_i1120" type="#_x0000_t75" style="width:313.8pt;height:99.15pt">
+          <v:shape id="_x0000_i1120" type="#_x0000_t75" style="width:313.5pt;height:99pt">
             <v:imagedata r:id="rId23" o:title="ScreenShot_21-Mar-24_7_21_22_PM"/>
           </v:shape>
         </w:pict>
@@ -1199,7 +1199,7 @@
           <w:szCs w:val="28"/>
         </w:rPr>
         <w:pict>
-          <v:shape id="_x0000_i1121" type="#_x0000_t75" style="width:512.85pt;height:39.4pt">
+          <v:shape id="_x0000_i1121" type="#_x0000_t75" style="width:513pt;height:39pt">
             <v:imagedata r:id="rId24" o:title="ScreenShot_21-Mar-24_7_25_43_PM"/>
           </v:shape>
         </w:pict>
@@ -1248,7 +1248,7 @@
           <w:szCs w:val="28"/>
         </w:rPr>
         <w:pict>
-          <v:shape id="_x0000_i1123" type="#_x0000_t75" style="width:522.35pt;height:40.1pt">
+          <v:shape id="_x0000_i1123" type="#_x0000_t75" style="width:522.75pt;height:39.75pt">
             <v:imagedata r:id="rId25" o:title="ScreenShot_21-Mar-24_7_35_16_PM"/>
           </v:shape>
         </w:pict>
@@ -1471,7 +1471,7 @@
           <w:szCs w:val="28"/>
         </w:rPr>
         <w:pict>
-          <v:shape id="_x0000_i1125" type="#_x0000_t75" style="width:518.25pt;height:39.4pt">
+          <v:shape id="_x0000_i1125" type="#_x0000_t75" style="width:518.25pt;height:39pt">
             <v:imagedata r:id="rId26" o:title="ScreenShot_21-Mar-24_7_48_56_PM"/>
           </v:shape>
         </w:pict>
@@ -1516,7 +1516,7 @@
           <w:szCs w:val="28"/>
         </w:rPr>
         <w:pict>
-          <v:shape id="_x0000_i1128" type="#_x0000_t75" style="width:357.3pt;height:313.15pt">
+          <v:shape id="_x0000_i1128" type="#_x0000_t75" style="width:357pt;height:312.75pt">
             <v:imagedata r:id="rId27" o:title="ScreenShot_21-Mar-24_7_57_32_PM"/>
           </v:shape>
         </w:pict>
@@ -1585,7 +1585,7 @@
           <w:szCs w:val="28"/>
         </w:rPr>
         <w:pict>
-          <v:shape id="_x0000_i1129" type="#_x0000_t75" style="width:554.95pt;height:177.3pt">
+          <v:shape id="_x0000_i1129" type="#_x0000_t75" style="width:555pt;height:177pt">
             <v:imagedata r:id="rId28" o:title="ScreenShot_21-Mar-24_8_02_11_PM"/>
           </v:shape>
         </w:pict>
@@ -1671,7 +1671,7 @@
           <w:szCs w:val="28"/>
         </w:rPr>
         <w:pict>
-          <v:shape id="_x0000_i1130" type="#_x0000_t75" style="width:162.35pt;height:103.25pt">
+          <v:shape id="_x0000_i1130" type="#_x0000_t75" style="width:162pt;height:103.5pt">
             <v:imagedata r:id="rId29" o:title="ScreenShot_21-Mar-24_9_25_45_PM"/>
           </v:shape>
         </w:pict>
@@ -1694,7 +1694,7 @@
           <w:szCs w:val="28"/>
         </w:rPr>
         <w:pict>
-          <v:shape id="_x0000_i1132" type="#_x0000_t75" style="width:566.5pt;height:69.95pt">
+          <v:shape id="_x0000_i1132" type="#_x0000_t75" style="width:567pt;height:69.75pt">
             <v:imagedata r:id="rId30" o:title="ScreenShot_21-Mar-24_9_31_03_PM"/>
           </v:shape>
         </w:pict>
@@ -1717,7 +1717,7 @@
           <w:szCs w:val="28"/>
         </w:rPr>
         <w:pict>
-          <v:shape id="_x0000_i1135" type="#_x0000_t75" style="width:566.5pt;height:112.75pt">
+          <v:shape id="_x0000_i1135" type="#_x0000_t75" style="width:567pt;height:112.5pt">
             <v:imagedata r:id="rId31" o:title="ScreenShot_21-Mar-24_9_32_27_PM"/>
           </v:shape>
         </w:pict>
@@ -1748,7 +1748,7 @@
           <w:szCs w:val="28"/>
         </w:rPr>
         <w:pict>
-          <v:shape id="_x0000_i1134" type="#_x0000_t75" style="width:372.25pt;height:137.9pt">
+          <v:shape id="_x0000_i1134" type="#_x0000_t75" style="width:372pt;height:138pt">
             <v:imagedata r:id="rId32" o:title="ScreenShot_21-Mar-24_9_33_19_PM"/>
           </v:shape>
         </w:pict>
@@ -1780,7 +1780,7 @@
           <w:szCs w:val="28"/>
         </w:rPr>
         <w:pict>
-          <v:shape id="_x0000_i1137" type="#_x0000_t75" style="width:569.2pt;height:185.45pt">
+          <v:shape id="_x0000_i1137" type="#_x0000_t75" style="width:569.25pt;height:185.25pt">
             <v:imagedata r:id="rId33" o:title="ScreenShot_21-Mar-24_9_38_29_PM"/>
           </v:shape>
         </w:pict>
@@ -1804,7 +1804,7 @@
         </w:rPr>
         <w:lastRenderedPageBreak/>
         <w:pict>
-          <v:shape id="_x0000_i1138" type="#_x0000_t75" style="width:566.5pt;height:103.25pt">
+          <v:shape id="_x0000_i1138" type="#_x0000_t75" style="width:566.25pt;height:103.5pt">
             <v:imagedata r:id="rId34" o:title="ScreenShot_21-Mar-24_9_43_04_PM"/>
           </v:shape>
         </w:pict>
@@ -1870,7 +1870,7 @@
           <w:szCs w:val="28"/>
         </w:rPr>
         <w:pict>
-          <v:shape id="_x0000_i1141" type="#_x0000_t75" style="width:301.6pt;height:36pt">
+          <v:shape id="_x0000_i1141" type="#_x0000_t75" style="width:301.5pt;height:36pt">
             <v:imagedata r:id="rId35" o:title="ScreenShot_21-Mar-24_9_51_07_PM"/>
           </v:shape>
         </w:pict>
@@ -1884,16 +1884,32 @@
         </w:rPr>
         <w:t xml:space="preserve"> </w:t>
       </w:r>
-      <w:bookmarkStart w:id="0" w:name="_GoBack"/>
-      <w:bookmarkEnd w:id="0"/>
-      <w:r>
-        <w:rPr>
-          <w:rFonts w:ascii="Book Antiqua" w:hAnsi="Book Antiqua"/>
-          <w:color w:val="C00000"/>
-          <w:sz w:val="28"/>
-          <w:szCs w:val="28"/>
-        </w:rPr>
-        <w:t xml:space="preserve">in that project [MVC Project] </w:t>
+      <w:r>
+        <w:rPr>
+          <w:rFonts w:ascii="Book Antiqua" w:hAnsi="Book Antiqua"/>
+          <w:color w:val="C00000"/>
+          <w:sz w:val="28"/>
+          <w:szCs w:val="28"/>
+        </w:rPr>
+        <w:t>in that project [MVC Project</w:t>
+      </w:r>
+      <w:r>
+        <w:rPr>
+          <w:rFonts w:ascii="Book Antiqua" w:hAnsi="Book Antiqua"/>
+          <w:color w:val="C00000"/>
+          <w:sz w:val="28"/>
+          <w:szCs w:val="28"/>
+        </w:rPr>
+        <w:t xml:space="preserve"> /presentation layer</w:t>
+      </w:r>
+      <w:r>
+        <w:rPr>
+          <w:rFonts w:ascii="Book Antiqua" w:hAnsi="Book Antiqua"/>
+          <w:color w:val="C00000"/>
+          <w:sz w:val="28"/>
+          <w:szCs w:val="28"/>
+        </w:rPr>
+        <w:t xml:space="preserve">] </w:t>
       </w:r>
       <w:r>
         <w:rPr>
@@ -1903,7 +1919,7 @@
           <w:szCs w:val="28"/>
         </w:rPr>
         <w:pict>
-          <v:shape id="_x0000_i1140" type="#_x0000_t75" style="width:224.85pt;height:124.3pt">
+          <v:shape id="_x0000_i1140" type="#_x0000_t75" style="width:225pt;height:124.5pt">
             <v:imagedata r:id="rId36" o:title="ScreenShot_21-Mar-24_9_46_33_PM"/>
           </v:shape>
         </w:pict>
@@ -1916,6 +1932,47 @@
           <w:szCs w:val="28"/>
         </w:rPr>
         <w:t xml:space="preserve"> </w:t>
+      </w:r>
+    </w:p>
+    <w:p>
+      <w:pPr>
+        <w:rPr>
+          <w:rFonts w:ascii="Book Antiqua" w:hAnsi="Book Antiqua"/>
+          <w:color w:val="C00000"/>
+          <w:sz w:val="28"/>
+          <w:szCs w:val="28"/>
+        </w:rPr>
+      </w:pPr>
+      <w:r>
+        <w:rPr>
+          <w:rFonts w:ascii="Book Antiqua" w:hAnsi="Book Antiqua"/>
+          <w:color w:val="C00000"/>
+          <w:sz w:val="28"/>
+          <w:szCs w:val="28"/>
+        </w:rPr>
+        <w:t xml:space="preserve">Installing package on the startup project [MVC/presentation layer] and adding migration on the </w:t>
+      </w:r>
+      <w:r>
+        <w:rPr>
+          <w:rFonts w:ascii="Book Antiqua" w:hAnsi="Book Antiqua"/>
+          <w:color w:val="C00000"/>
+          <w:sz w:val="28"/>
+          <w:szCs w:val="28"/>
+        </w:rPr>
+        <w:t xml:space="preserve">data access layer </w:t>
+      </w:r>
+      <w:r>
+        <w:rPr>
+          <w:rFonts w:ascii="Book Antiqua" w:hAnsi="Book Antiqua"/>
+          <w:color w:val="C00000"/>
+          <w:sz w:val="28"/>
+          <w:szCs w:val="28"/>
+        </w:rPr>
+        <w:pict>
+          <v:shape id="_x0000_i1143" type="#_x0000_t75" style="width:470.25pt;height:46.5pt">
+            <v:imagedata r:id="rId37" o:title="ScreenShot_21-Mar-24_9_57_59_PM"/>
+          </v:shape>
+        </w:pict>
       </w:r>
     </w:p>
     <w:p>
@@ -1967,6 +2024,64 @@
           <w:szCs w:val="28"/>
         </w:rPr>
       </w:pPr>
+      <w:r>
+        <w:rPr>
+          <w:rFonts w:ascii="Book Antiqua" w:hAnsi="Book Antiqua"/>
+          <w:color w:val="C00000"/>
+          <w:sz w:val="28"/>
+          <w:szCs w:val="28"/>
+        </w:rPr>
+        <w:t>Use generic repository design pattern</w:t>
+      </w:r>
+    </w:p>
+    <w:p>
+      <w:pPr>
+        <w:rPr>
+          <w:rFonts w:ascii="Book Antiqua" w:hAnsi="Book Antiqua"/>
+          <w:color w:val="C00000"/>
+          <w:sz w:val="28"/>
+          <w:szCs w:val="28"/>
+        </w:rPr>
+      </w:pPr>
+      <w:r>
+        <w:rPr>
+          <w:rFonts w:ascii="Book Antiqua" w:hAnsi="Book Antiqua"/>
+          <w:color w:val="C00000"/>
+          <w:sz w:val="28"/>
+          <w:szCs w:val="28"/>
+        </w:rPr>
+        <w:t>Create 2 folders in the business logic layer project [Interfaces &amp; Repositories]</w:t>
+      </w:r>
+    </w:p>
+    <w:p>
+      <w:pPr>
+        <w:rPr>
+          <w:rFonts w:ascii="Book Antiqua" w:hAnsi="Book Antiqua"/>
+          <w:color w:val="C00000"/>
+          <w:sz w:val="28"/>
+          <w:szCs w:val="28"/>
+        </w:rPr>
+      </w:pPr>
+      <w:r>
+        <w:rPr>
+          <w:rFonts w:ascii="Book Antiqua" w:hAnsi="Book Antiqua"/>
+          <w:color w:val="C00000"/>
+          <w:sz w:val="28"/>
+          <w:szCs w:val="28"/>
+        </w:rPr>
+        <w:t>Repositories is service contain crud operations or behaviors</w:t>
+      </w:r>
+      <w:bookmarkStart w:id="0" w:name="_GoBack"/>
+      <w:bookmarkEnd w:id="0"/>
+      <w:r>
+        <w:rPr>
+          <w:rFonts w:ascii="Book Antiqua" w:hAnsi="Book Antiqua"/>
+          <w:color w:val="C00000"/>
+          <w:sz w:val="28"/>
+          <w:szCs w:val="28"/>
+        </w:rPr>
+        <w:t xml:space="preserve"> for table it is related to </w:t>
+      </w:r>
     </w:p>
     <w:p>
       <w:pPr>
@@ -2100,6 +2215,7 @@
           <w:szCs w:val="32"/>
           <w:u w:val="dotDash"/>
         </w:rPr>
+        <w:lastRenderedPageBreak/>
         <w:t>Department Controller - Create</w:t>
       </w:r>
     </w:p>

</xml_diff>

<commit_message>
Session 3 Part 8`
</commit_message>
<xml_diff>
--- a/Notes/MVC 03.docx
+++ b/Notes/MVC 03.docx
@@ -2069,19 +2069,85 @@
           <w:sz w:val="28"/>
           <w:szCs w:val="28"/>
         </w:rPr>
-        <w:t>Repositories is service contain crud operations or behaviors</w:t>
-      </w:r>
+        <w:t xml:space="preserve">Repositories is service contain crud operations or behaviors for table it is related to </w:t>
+      </w:r>
+    </w:p>
+    <w:p>
+      <w:pPr>
+        <w:rPr>
+          <w:rFonts w:ascii="Book Antiqua" w:hAnsi="Book Antiqua"/>
+          <w:color w:val="C00000"/>
+          <w:sz w:val="28"/>
+          <w:szCs w:val="28"/>
+        </w:rPr>
+      </w:pPr>
+      <w:r>
+        <w:rPr>
+          <w:rFonts w:ascii="Book Antiqua" w:hAnsi="Book Antiqua"/>
+          <w:color w:val="C00000"/>
+          <w:sz w:val="28"/>
+          <w:szCs w:val="28"/>
+        </w:rPr>
+        <w:t>Repository deal with table using DbContext class</w:t>
+      </w:r>
+    </w:p>
+    <w:p>
+      <w:pPr>
+        <w:rPr>
+          <w:rFonts w:ascii="Book Antiqua" w:hAnsi="Book Antiqua"/>
+          <w:color w:val="C00000"/>
+          <w:sz w:val="28"/>
+          <w:szCs w:val="28"/>
+        </w:rPr>
+      </w:pPr>
+      <w:r>
+        <w:rPr>
+          <w:rFonts w:ascii="Book Antiqua" w:hAnsi="Book Antiqua"/>
+          <w:color w:val="C00000"/>
+          <w:sz w:val="28"/>
+          <w:szCs w:val="28"/>
+        </w:rPr>
+        <w:lastRenderedPageBreak/>
+        <w:pict>
+          <v:shape id="_x0000_i1144" type="#_x0000_t75" style="width:342.75pt;height:244.5pt">
+            <v:imagedata r:id="rId38" o:title="ScreenShot_21-Mar-24_10_34_59_PM"/>
+          </v:shape>
+        </w:pict>
+      </w:r>
+      <w:r>
+        <w:rPr>
+          <w:rFonts w:ascii="Book Antiqua" w:hAnsi="Book Antiqua"/>
+          <w:color w:val="C00000"/>
+          <w:sz w:val="28"/>
+          <w:szCs w:val="28"/>
+        </w:rPr>
+        <w:t xml:space="preserve">  </w:t>
+      </w:r>
+    </w:p>
+    <w:p>
+      <w:pPr>
+        <w:rPr>
+          <w:rFonts w:ascii="Book Antiqua" w:hAnsi="Book Antiqua"/>
+          <w:color w:val="C00000"/>
+          <w:sz w:val="28"/>
+          <w:szCs w:val="28"/>
+        </w:rPr>
+      </w:pPr>
       <w:bookmarkStart w:id="0" w:name="_GoBack"/>
+      <w:r>
+        <w:rPr>
+          <w:rFonts w:ascii="Book Antiqua" w:hAnsi="Book Antiqua"/>
+          <w:color w:val="C00000"/>
+          <w:sz w:val="28"/>
+          <w:szCs w:val="28"/>
+        </w:rPr>
+        <w:pict>
+          <v:shape id="_x0000_i1145" type="#_x0000_t75" style="width:474pt;height:379.5pt">
+            <v:imagedata r:id="rId39" o:title="ScreenShot_21-Mar-24_11_10_41_PM"/>
+          </v:shape>
+        </w:pict>
+      </w:r>
       <w:bookmarkEnd w:id="0"/>
-      <w:r>
-        <w:rPr>
-          <w:rFonts w:ascii="Book Antiqua" w:hAnsi="Book Antiqua"/>
-          <w:color w:val="C00000"/>
-          <w:sz w:val="28"/>
-          <w:szCs w:val="28"/>
-        </w:rPr>
-        <w:t xml:space="preserve"> for table it is related to </w:t>
-      </w:r>
     </w:p>
     <w:p>
       <w:pPr>
@@ -2115,13 +2181,27 @@
     </w:p>
     <w:p>
       <w:pPr>
-        <w:rPr>
-          <w:rFonts w:ascii="Book Antiqua" w:hAnsi="Book Antiqua"/>
-          <w:color w:val="C00000"/>
-          <w:sz w:val="28"/>
-          <w:szCs w:val="28"/>
-        </w:rPr>
-      </w:pPr>
+        <w:pStyle w:val="ListParagraph"/>
+        <w:numPr>
+          <w:ilvl w:val="0"/>
+          <w:numId w:val="4"/>
+        </w:numPr>
+        <w:rPr>
+          <w:rFonts w:ascii="Book Antiqua" w:hAnsi="Book Antiqua"/>
+          <w:color w:val="C00000"/>
+          <w:sz w:val="28"/>
+          <w:szCs w:val="28"/>
+        </w:rPr>
+      </w:pPr>
+      <w:r>
+        <w:rPr>
+          <w:rFonts w:ascii="Book Antiqua" w:hAnsi="Book Antiqua"/>
+          <w:color w:val="C00000"/>
+          <w:sz w:val="28"/>
+          <w:szCs w:val="28"/>
+        </w:rPr>
+        <w:t>revision</w:t>
+      </w:r>
     </w:p>
     <w:p>
       <w:pPr>
@@ -2180,6 +2260,7 @@
           <w:szCs w:val="32"/>
           <w:u w:val="dotDash"/>
         </w:rPr>
+        <w:lastRenderedPageBreak/>
         <w:t>Department Controller – Index</w:t>
       </w:r>
     </w:p>
@@ -2215,7 +2296,6 @@
           <w:szCs w:val="32"/>
           <w:u w:val="dotDash"/>
         </w:rPr>
-        <w:lastRenderedPageBreak/>
         <w:t>Department Controller - Create</w:t>
       </w:r>
     </w:p>

</xml_diff>